<commit_message>
contracts: style price tables and add UAF declaration headers
</commit_message>
<xml_diff>
--- a/config/contracts/templates/contrato_arrendamiento_template_v1.docx
+++ b/config/contracts/templates/contrato_arrendamiento_template_v1.docx
@@ -70,7 +70,7 @@
         <w:spacing w:line="276" w:lineRule="auto" w:after="120"/>
       </w:pPr>
       <w:r>
-        <w:t>En [[CONTRATO.CIUDAD_FIRMA]], Chile, a [[CONTRATO.FECHA_FIRMA]], entre [[ARRENDADORA.RAZON_SOCIAL]], rol unico tributario numero [[ARRENDADORA.RUT]], representada, segun se acreditara, por [[ARRENDADORA.REPRESENTANTE.NOMBRE]], [[ARRENDADORA.REPRESENTANTE.NACIONALIDAD]], [[ARRENDADORA.REPRESENTANTE.ESTADO_CIVIL]], [[ARRENDADORA.REPRESENTANTE.PROFESION]], cedula de identidad numero [[ARRENDADORA.REPRESENTANTE.RUT]], por una parte, en adelante tambien la "Arrendadora" o "[[ARRENDADORA.RAZON_SOCIAL]]", sociedad que actua en representacion de [[PROPIETARIO.NOMBRE]], Rol Unico Tributario numero [[PROPIETARIO.RUT]], todos domiciliados para estos efectos en [[ARRENDADORA.DOMICILIO]]; y por la otra, en adelante indistintamente la parte arrendataria, [[ARRENDATARIO.NOMBRE]], [[ARRENDATARIO.NACIONALIDAD]], [[ARRENDATARIO.ESTADO_CIVIL]], cedula de identidad numero [[ARRENDATARIO.RUT]], domiciliado en [[ARRENDATARIO.DOMICILIO]], todos mayores de edad, quienes exponen que han acordado celebrar el siguiente contrato de arrendamiento.</w:t>
+        <w:t>En [[CONTRATO.CIUDAD_FIRMA]], Chile, a [[CONTRATO.FECHA_FIRMA]], entre [[ARRENDADORA.RAZON_SOCIAL]], rol único tributario número [[ARRENDADORA.RUT]], representada, según se acreditara, por [[ARRENDADORA.REPRESENTANTE.NOMBRE]], [[ARRENDADORA.REPRESENTANTE.NACIONALIDAD]], [[ARRENDADORA.REPRESENTANTE.ESTADO_CIVIL]], [[ARRENDADORA.REPRESENTANTE.PROFESION]], cédula de identidad número [[ARRENDADORA.REPRESENTANTE.RUT]], por una parte, en adelante tambien la "Arrendadora" o "[[ARRENDADORA.RAZON_SOCIAL]]", sociedad que actua en representacion de [[PROPIETARIO.NOMBRE]], Rol Unico Tributario número [[PROPIETARIO.RUT]], todos domiciliados para estos efectos en [[ARRENDADORA.DOMICILIO]]; y por la otra, en adelante indistintamente la parte arrendataria, [[ARRENDATARIO.NOMBRE]], [[ARRENDATARIO.NACIONALIDAD]], [[ARRENDATARIO.ESTADO_CIVIL]], cédula de identidad número [[ARRENDATARIO.RUT]], domiciliado en [[ARRENDATARIO.DOMICILIO]], todos mayores de edad, quienes exponen que han acordado celebrar el siguiente contrato de arrendamiento.</w:t>
       </w:r>
     </w:p>
     <w:p>
@@ -199,7 +199,7 @@
         <w:ind w:left="340" w:hanging="113"/>
       </w:pPr>
       <w:r>
-        <w:t>e) La Arrendataria sera responsable de cualquier dano o perjuicio, personal o material, que pueda causar la mascota al edificio o sus residentes, obligandose a restituir la propiedad en las mismas condiciones en que fue recibida.</w:t>
+        <w:t>e) La Arrendataria sera responsable de cualquier daño o perjuicio, personal o material, que pueda causar la mascota al edificio o sus residentes, obligandose a restituir la propiedad en las mismas condiciones en que fue recibida.</w:t>
       </w:r>
     </w:p>
     <w:p>
@@ -232,7 +232,7 @@
         <w:spacing w:line="276" w:lineRule="auto" w:after="120"/>
       </w:pPr>
       <w:r>
-        <w:t>El presente contrato regira a contar del dia [[CONTRATO.FECHA_INICIO]] y vencera el [[CONTRATO.FECHA_TERMINO]]. Las partes acuerdan que, de no mediar aviso despachado mediante carta certificada o notarial enviada al domicilio de la otra parte, a la propiedad arrendada y/o mediante correo electronico senalado en la clausula de comunicaciones, con a lo menos 60 dias de anticipacion al vencimiento de dicho plazo o de cualquiera de sus prorrogas, se entendera que el presente contrato se renovara automaticamente en los mismos terminos por periodos iguales y sucesivos de un ano cada uno.</w:t>
+        <w:t>El presente contrato regira a contar del dia [[CONTRATO.FECHA_INICIO]] y vencera el [[CONTRATO.FECHA_TERMINO]]. Las partes acuerdan que, de no mediar aviso despachado mediante carta certificada o notarial enviada al domicilio de la otra parte, a la propiedad arrendada y/o mediante correo electronico senalado en la clausula de comunicaciones, con a lo menos 60 dias de anticipacion al vencimiento de dicho plazo o de cualquiera de sus prorrogas, se entendera que el presente contrato se renovara automaticamente en los mismos terminos por periodos iguales y sucesivos de un año cada uno.</w:t>
       </w:r>
     </w:p>
     <w:p>
@@ -245,7 +245,7 @@
         <w:spacing w:line="276" w:lineRule="auto" w:after="120"/>
       </w:pPr>
       <w:r>
-        <w:t>En caso de termino anticipado antes del primer ano, la parte afectada podra cobrar una multa equivalente a dos meses de renta.</w:t>
+        <w:t>En caso de termino anticipado antes del primer año, la parte afectada podra cobrar una multa equivalente a dos meses de renta.</w:t>
       </w:r>
     </w:p>
     <w:p>
@@ -258,7 +258,7 @@
         <w:spacing w:line="276" w:lineRule="auto" w:after="120"/>
       </w:pPr>
       <w:r>
-        <w:t>Sin perjuicio de lo anterior, una vez transcurrido un ano de vigencia del arrendamiento, la parte arrendataria estara facultada para poner termino anticipado al presente contrato, notificando con al menos 60 dias de anticipacion, y pagando la renta correspondiente a dicho periodo y en todo caso hasta la restitucion efectiva del inmueble.</w:t>
+        <w:t>Sin perjuicio de lo anterior, una vez transcurrido un año de vigencia del arrendamiento, la parte arrendataria estara facultada para poner termino anticipado al presente contrato, notificando con al menos 60 dias de anticipacion, y pagando la renta correspondiente a dicho periodo y en todo caso hasta la restitucion efectiva del inmueble.</w:t>
       </w:r>
     </w:p>
     <w:p>
@@ -271,7 +271,7 @@
         <w:spacing w:line="276" w:lineRule="auto" w:after="120"/>
       </w:pPr>
       <w:r>
-        <w:t>Asimismo, transcurrido un ano de vigencia del arrendamiento, la Arrendadora tambien podra poner termino anticipado al contrato notificando con al menos 90 dias de anticipacion.</w:t>
+        <w:t>Asimismo, transcurrido un año de vigencia del arrendamiento, la Arrendadora tambien podra poner termino anticipado al contrato notificando con al menos 90 dias de anticipacion.</w:t>
       </w:r>
     </w:p>
     <w:p>
@@ -558,7 +558,7 @@
         <w:ind w:left="340" w:hanging="113"/>
       </w:pPr>
       <w:r>
-        <w:t>g) Responder por danos al inmueble y/o bienes comunes causados por ella o terceros bajo su responsabilidad;</w:t>
+        <w:t>g) Responder por daños al inmueble y/o bienes comunes causados por ella o terceros bajo su responsabilidad;</w:t>
       </w:r>
     </w:p>
     <w:p>
@@ -605,7 +605,7 @@
         <w:spacing w:line="276" w:lineRule="auto" w:after="120"/>
       </w:pPr>
       <w:r>
-        <w:t>La Arrendadora no respondera por robos o hurtos ocurridos en el inmueble ni por perjuicios ocasionados por sismos, incendios, inundaciones, filtraciones, roturas de canerias, humedad, calor, fuerza mayor o hechos analogos.</w:t>
+        <w:t>La Arrendadora no respondera por robos o hurtos ocurridos en el inmueble ni por perjuicios ocasionados por sismos, incendios, inundaciones, filtraciones, roturas de cañerías, humedad, calor, fuerza mayor o hechos analogos.</w:t>
       </w:r>
     </w:p>
     <w:p>
@@ -756,7 +756,7 @@
         <w:spacing w:line="276" w:lineRule="auto" w:after="120"/>
       </w:pPr>
       <w:r>
-        <w:t>Esta se pagara con un pago inicial de [[GARANTIA.PAGO_INICIAL_CLP]], una primera cuota de [[GARANTIA.CUOTA_1_MONTO_CLP]] con vencimiento el [[GARANTIA.CUOTA_1_FECHA]], y una segunda cuota de [[GARANTIA.CUOTA_2_MONTO_CLP]] con vencimiento el [[GARANTIA.CUOTA_2_FECHA]].</w:t>
+        <w:t>Esta se pagara con un pago inicial de [[GARANTIA.PAGO_INICIAL_CLP]], una primera cuota de [[GARANTIA.CUOTA_1_MONTO_CLP]] con vencimiento el [[GARANTIA.CUOTA_1_FECHA]], y una segúnda cuota de [[GARANTIA.CUOTA_2_MONTO_CLP]] con vencimiento el [[GARANTIA.CUOTA_2_FECHA]].</w:t>
       </w:r>
     </w:p>
     <w:p>
@@ -890,20 +890,1891 @@
     </w:p>
     <w:p>
       <w:pPr>
-        <w:spacing w:line="276" w:lineRule="auto" w:after="120"/>
+        <w:spacing w:before="160" w:after="80"/>
       </w:pPr>
       <w:r>
+        <w:rPr>
+          <w:b/>
+        </w:rPr>
         <w:t>Tabla referencial de precios unitarios de reparaciones (UF + IVA):</w:t>
       </w:r>
     </w:p>
-    <w:p>
-      <w:pPr>
-        <w:spacing w:line="276" w:lineRule="auto" w:after="120"/>
-      </w:pPr>
-      <w:r>
-        <w:t>Aseo General Basico 1,145 / Aseo General Intenso 1,527 / Pintura Guardapolvos 0,046 ml / Pintura Muros 0,573 c-u / Pintura Puerta 0,382 c-u / Cambio de Flexible 0,305 c-u / Cambio de Challa Ducha 0,191 c-u / Destape Desagues y Sifon 0,153 c-u / Cambio Tapa WC 0,954 c-u / Monomando Cocina 1,145 c-u / Reposicion Ampolletas 0,095 c-u / Cambio de Chapa Acceso 0,763 c-u / Reparacion forado tabique 0,954 c-u / Cambio de piso 0,704 m2 / Perdida de tarjeta de acceso 2 UF / Perdida de llave 0,185.</w:t>
-      </w:r>
-    </w:p>
+    <w:tbl>
+      <w:tblPr>
+        <w:tblStyle w:val="TableGrid"/>
+        <w:tblW w:type="auto" w:w="0"/>
+        <w:jc w:val="center"/>
+        <w:tblLayout w:type="fixed"/>
+        <w:tblLook w:firstColumn="1" w:firstRow="1" w:lastColumn="0" w:lastRow="0" w:noHBand="0" w:noVBand="1" w:val="04A0"/>
+      </w:tblPr>
+      <w:tblGrid>
+        <w:gridCol w:w="2351"/>
+        <w:gridCol w:w="2351"/>
+        <w:gridCol w:w="2351"/>
+        <w:gridCol w:w="2351"/>
+      </w:tblGrid>
+      <w:tr>
+        <w:trPr>
+          <w:tblHeader w:val="true"/>
+        </w:trPr>
+        <w:tc>
+          <w:tcPr>
+            <w:tcW w:type="dxa" w:w="1531"/>
+            <w:vAlign w:val="center"/>
+            <w:shd w:val="clear" w:color="auto" w:fill="E6E6E6"/>
+          </w:tcPr>
+          <w:p>
+            <w:pPr>
+              <w:spacing w:before="40" w:after="40"/>
+              <w:jc w:val="left"/>
+            </w:pPr>
+            <w:r>
+              <w:rPr>
+                <w:b/>
+                <w:sz w:val="22"/>
+              </w:rPr>
+              <w:t>ITEM</w:t>
+            </w:r>
+          </w:p>
+        </w:tc>
+        <w:tc>
+          <w:tcPr>
+            <w:tcW w:type="dxa" w:w="3855"/>
+            <w:vAlign w:val="center"/>
+            <w:shd w:val="clear" w:color="auto" w:fill="E6E6E6"/>
+          </w:tcPr>
+          <w:p>
+            <w:pPr>
+              <w:spacing w:before="40" w:after="40"/>
+              <w:jc w:val="left"/>
+            </w:pPr>
+            <w:r>
+              <w:rPr>
+                <w:b/>
+                <w:sz w:val="22"/>
+              </w:rPr>
+              <w:t>DESCRIPCIÓN</w:t>
+            </w:r>
+          </w:p>
+        </w:tc>
+        <w:tc>
+          <w:tcPr>
+            <w:tcW w:type="dxa" w:w="2098"/>
+            <w:vAlign w:val="center"/>
+            <w:shd w:val="clear" w:color="auto" w:fill="E6E6E6"/>
+          </w:tcPr>
+          <w:p>
+            <w:pPr>
+              <w:spacing w:before="40" w:after="40"/>
+              <w:jc w:val="center"/>
+            </w:pPr>
+            <w:r>
+              <w:rPr>
+                <w:b/>
+                <w:sz w:val="22"/>
+              </w:rPr>
+              <w:t>PRECIO UNITARIO ($)</w:t>
+            </w:r>
+          </w:p>
+        </w:tc>
+        <w:tc>
+          <w:tcPr>
+            <w:tcW w:type="dxa" w:w="1304"/>
+            <w:vAlign w:val="center"/>
+            <w:shd w:val="clear" w:color="auto" w:fill="E6E6E6"/>
+          </w:tcPr>
+          <w:p>
+            <w:pPr>
+              <w:spacing w:before="40" w:after="40"/>
+              <w:jc w:val="center"/>
+            </w:pPr>
+            <w:r>
+              <w:rPr>
+                <w:b/>
+                <w:sz w:val="22"/>
+              </w:rPr>
+              <w:t>UNIDAD</w:t>
+            </w:r>
+          </w:p>
+        </w:tc>
+      </w:tr>
+      <w:tr>
+        <w:tc>
+          <w:tcPr>
+            <w:tcW w:type="dxa" w:w="1531"/>
+            <w:vAlign w:val="center"/>
+          </w:tcPr>
+          <w:p>
+            <w:pPr>
+              <w:spacing w:before="20" w:after="20"/>
+              <w:jc w:val="left"/>
+            </w:pPr>
+            <w:r>
+              <w:rPr>
+                <w:sz w:val="21"/>
+              </w:rPr>
+              <w:t>Aseo</w:t>
+            </w:r>
+          </w:p>
+        </w:tc>
+        <w:tc>
+          <w:tcPr>
+            <w:tcW w:type="dxa" w:w="3855"/>
+            <w:vAlign w:val="center"/>
+          </w:tcPr>
+          <w:p>
+            <w:pPr>
+              <w:spacing w:before="20" w:after="20"/>
+              <w:jc w:val="left"/>
+            </w:pPr>
+            <w:r>
+              <w:rPr>
+                <w:sz w:val="21"/>
+              </w:rPr>
+              <w:t>Aseo General Básico</w:t>
+            </w:r>
+          </w:p>
+        </w:tc>
+        <w:tc>
+          <w:tcPr>
+            <w:tcW w:type="dxa" w:w="2098"/>
+            <w:vAlign w:val="center"/>
+          </w:tcPr>
+          <w:p>
+            <w:pPr>
+              <w:spacing w:before="20" w:after="20"/>
+              <w:jc w:val="center"/>
+            </w:pPr>
+            <w:r>
+              <w:rPr>
+                <w:sz w:val="21"/>
+              </w:rPr>
+              <w:t>1,145 UF + IVA</w:t>
+            </w:r>
+          </w:p>
+        </w:tc>
+        <w:tc>
+          <w:tcPr>
+            <w:tcW w:type="dxa" w:w="1304"/>
+            <w:vAlign w:val="center"/>
+          </w:tcPr>
+          <w:p>
+            <w:pPr>
+              <w:spacing w:before="20" w:after="20"/>
+              <w:jc w:val="center"/>
+            </w:pPr>
+            <w:r>
+              <w:rPr>
+                <w:sz w:val="21"/>
+              </w:rPr>
+              <w:t>c/u</w:t>
+            </w:r>
+          </w:p>
+        </w:tc>
+      </w:tr>
+      <w:tr>
+        <w:tc>
+          <w:tcPr>
+            <w:tcW w:type="dxa" w:w="1531"/>
+            <w:vAlign w:val="center"/>
+          </w:tcPr>
+          <w:p>
+            <w:pPr>
+              <w:spacing w:before="20" w:after="20"/>
+              <w:jc w:val="left"/>
+            </w:pPr>
+            <w:r>
+              <w:rPr>
+                <w:sz w:val="21"/>
+              </w:rPr>
+              <w:t>Aseo</w:t>
+            </w:r>
+          </w:p>
+        </w:tc>
+        <w:tc>
+          <w:tcPr>
+            <w:tcW w:type="dxa" w:w="3855"/>
+            <w:vAlign w:val="center"/>
+          </w:tcPr>
+          <w:p>
+            <w:pPr>
+              <w:spacing w:before="20" w:after="20"/>
+              <w:jc w:val="left"/>
+            </w:pPr>
+            <w:r>
+              <w:rPr>
+                <w:sz w:val="21"/>
+              </w:rPr>
+              <w:t>Aseo General Intenso</w:t>
+            </w:r>
+          </w:p>
+        </w:tc>
+        <w:tc>
+          <w:tcPr>
+            <w:tcW w:type="dxa" w:w="2098"/>
+            <w:vAlign w:val="center"/>
+          </w:tcPr>
+          <w:p>
+            <w:pPr>
+              <w:spacing w:before="20" w:after="20"/>
+              <w:jc w:val="center"/>
+            </w:pPr>
+            <w:r>
+              <w:rPr>
+                <w:sz w:val="21"/>
+              </w:rPr>
+              <w:t>1,527 UF + IVA</w:t>
+            </w:r>
+          </w:p>
+        </w:tc>
+        <w:tc>
+          <w:tcPr>
+            <w:tcW w:type="dxa" w:w="1304"/>
+            <w:vAlign w:val="center"/>
+          </w:tcPr>
+          <w:p>
+            <w:pPr>
+              <w:spacing w:before="20" w:after="20"/>
+              <w:jc w:val="center"/>
+            </w:pPr>
+            <w:r>
+              <w:rPr>
+                <w:sz w:val="21"/>
+              </w:rPr>
+              <w:t>c/u</w:t>
+            </w:r>
+          </w:p>
+        </w:tc>
+      </w:tr>
+      <w:tr>
+        <w:tc>
+          <w:tcPr>
+            <w:tcW w:type="dxa" w:w="1531"/>
+            <w:vAlign w:val="center"/>
+          </w:tcPr>
+          <w:p>
+            <w:pPr>
+              <w:spacing w:before="20" w:after="20"/>
+              <w:jc w:val="left"/>
+            </w:pPr>
+            <w:r>
+              <w:rPr>
+                <w:sz w:val="21"/>
+              </w:rPr>
+              <w:t>Pintura</w:t>
+            </w:r>
+          </w:p>
+        </w:tc>
+        <w:tc>
+          <w:tcPr>
+            <w:tcW w:type="dxa" w:w="3855"/>
+            <w:vAlign w:val="center"/>
+          </w:tcPr>
+          <w:p>
+            <w:pPr>
+              <w:spacing w:before="20" w:after="20"/>
+              <w:jc w:val="left"/>
+            </w:pPr>
+            <w:r>
+              <w:rPr>
+                <w:sz w:val="21"/>
+              </w:rPr>
+              <w:t>Pintura Guardapolvos</w:t>
+            </w:r>
+          </w:p>
+        </w:tc>
+        <w:tc>
+          <w:tcPr>
+            <w:tcW w:type="dxa" w:w="2098"/>
+            <w:vAlign w:val="center"/>
+          </w:tcPr>
+          <w:p>
+            <w:pPr>
+              <w:spacing w:before="20" w:after="20"/>
+              <w:jc w:val="center"/>
+            </w:pPr>
+            <w:r>
+              <w:rPr>
+                <w:sz w:val="21"/>
+              </w:rPr>
+              <w:t>0,046 UF + IVA</w:t>
+            </w:r>
+          </w:p>
+        </w:tc>
+        <w:tc>
+          <w:tcPr>
+            <w:tcW w:type="dxa" w:w="1304"/>
+            <w:vAlign w:val="center"/>
+          </w:tcPr>
+          <w:p>
+            <w:pPr>
+              <w:spacing w:before="20" w:after="20"/>
+              <w:jc w:val="center"/>
+            </w:pPr>
+            <w:r>
+              <w:rPr>
+                <w:sz w:val="21"/>
+              </w:rPr>
+              <w:t>ml</w:t>
+            </w:r>
+          </w:p>
+        </w:tc>
+      </w:tr>
+      <w:tr>
+        <w:tc>
+          <w:tcPr>
+            <w:tcW w:type="dxa" w:w="1531"/>
+            <w:vAlign w:val="center"/>
+          </w:tcPr>
+          <w:p>
+            <w:pPr>
+              <w:spacing w:before="20" w:after="20"/>
+              <w:jc w:val="left"/>
+            </w:pPr>
+            <w:r>
+              <w:rPr>
+                <w:sz w:val="21"/>
+              </w:rPr>
+              <w:t>Pintura</w:t>
+            </w:r>
+          </w:p>
+        </w:tc>
+        <w:tc>
+          <w:tcPr>
+            <w:tcW w:type="dxa" w:w="3855"/>
+            <w:vAlign w:val="center"/>
+          </w:tcPr>
+          <w:p>
+            <w:pPr>
+              <w:spacing w:before="20" w:after="20"/>
+              <w:jc w:val="left"/>
+            </w:pPr>
+            <w:r>
+              <w:rPr>
+                <w:sz w:val="21"/>
+              </w:rPr>
+              <w:t>Pintura Muros</w:t>
+            </w:r>
+          </w:p>
+        </w:tc>
+        <w:tc>
+          <w:tcPr>
+            <w:tcW w:type="dxa" w:w="2098"/>
+            <w:vAlign w:val="center"/>
+          </w:tcPr>
+          <w:p>
+            <w:pPr>
+              <w:spacing w:before="20" w:after="20"/>
+              <w:jc w:val="center"/>
+            </w:pPr>
+            <w:r>
+              <w:rPr>
+                <w:sz w:val="21"/>
+              </w:rPr>
+              <w:t>0,573 UF + IVA</w:t>
+            </w:r>
+          </w:p>
+        </w:tc>
+        <w:tc>
+          <w:tcPr>
+            <w:tcW w:type="dxa" w:w="1304"/>
+            <w:vAlign w:val="center"/>
+          </w:tcPr>
+          <w:p>
+            <w:pPr>
+              <w:spacing w:before="20" w:after="20"/>
+              <w:jc w:val="center"/>
+            </w:pPr>
+            <w:r>
+              <w:rPr>
+                <w:sz w:val="21"/>
+              </w:rPr>
+              <w:t>c/u</w:t>
+            </w:r>
+          </w:p>
+        </w:tc>
+      </w:tr>
+      <w:tr>
+        <w:tc>
+          <w:tcPr>
+            <w:tcW w:type="dxa" w:w="1531"/>
+            <w:vAlign w:val="center"/>
+          </w:tcPr>
+          <w:p>
+            <w:pPr>
+              <w:spacing w:before="20" w:after="20"/>
+              <w:jc w:val="left"/>
+            </w:pPr>
+            <w:r>
+              <w:rPr>
+                <w:sz w:val="21"/>
+              </w:rPr>
+              <w:t>Pintura</w:t>
+            </w:r>
+          </w:p>
+        </w:tc>
+        <w:tc>
+          <w:tcPr>
+            <w:tcW w:type="dxa" w:w="3855"/>
+            <w:vAlign w:val="center"/>
+          </w:tcPr>
+          <w:p>
+            <w:pPr>
+              <w:spacing w:before="20" w:after="20"/>
+              <w:jc w:val="left"/>
+            </w:pPr>
+            <w:r>
+              <w:rPr>
+                <w:sz w:val="21"/>
+              </w:rPr>
+              <w:t>Pintura Interior de Closet Chico</w:t>
+            </w:r>
+          </w:p>
+        </w:tc>
+        <w:tc>
+          <w:tcPr>
+            <w:tcW w:type="dxa" w:w="2098"/>
+            <w:vAlign w:val="center"/>
+          </w:tcPr>
+          <w:p>
+            <w:pPr>
+              <w:spacing w:before="20" w:after="20"/>
+              <w:jc w:val="center"/>
+            </w:pPr>
+            <w:r>
+              <w:rPr>
+                <w:sz w:val="21"/>
+              </w:rPr>
+              <w:t>0,382 UF + IVA</w:t>
+            </w:r>
+          </w:p>
+        </w:tc>
+        <w:tc>
+          <w:tcPr>
+            <w:tcW w:type="dxa" w:w="1304"/>
+            <w:vAlign w:val="center"/>
+          </w:tcPr>
+          <w:p>
+            <w:pPr>
+              <w:spacing w:before="20" w:after="20"/>
+              <w:jc w:val="center"/>
+            </w:pPr>
+            <w:r>
+              <w:rPr>
+                <w:sz w:val="21"/>
+              </w:rPr>
+              <w:t>c/u</w:t>
+            </w:r>
+          </w:p>
+        </w:tc>
+      </w:tr>
+      <w:tr>
+        <w:tc>
+          <w:tcPr>
+            <w:tcW w:type="dxa" w:w="1531"/>
+            <w:vAlign w:val="center"/>
+          </w:tcPr>
+          <w:p>
+            <w:pPr>
+              <w:spacing w:before="20" w:after="20"/>
+              <w:jc w:val="left"/>
+            </w:pPr>
+            <w:r>
+              <w:rPr>
+                <w:sz w:val="21"/>
+              </w:rPr>
+              <w:t>Pintura</w:t>
+            </w:r>
+          </w:p>
+        </w:tc>
+        <w:tc>
+          <w:tcPr>
+            <w:tcW w:type="dxa" w:w="3855"/>
+            <w:vAlign w:val="center"/>
+          </w:tcPr>
+          <w:p>
+            <w:pPr>
+              <w:spacing w:before="20" w:after="20"/>
+              <w:jc w:val="left"/>
+            </w:pPr>
+            <w:r>
+              <w:rPr>
+                <w:sz w:val="21"/>
+              </w:rPr>
+              <w:t>Pintura Interior de Closet Grande</w:t>
+            </w:r>
+          </w:p>
+        </w:tc>
+        <w:tc>
+          <w:tcPr>
+            <w:tcW w:type="dxa" w:w="2098"/>
+            <w:vAlign w:val="center"/>
+          </w:tcPr>
+          <w:p>
+            <w:pPr>
+              <w:spacing w:before="20" w:after="20"/>
+              <w:jc w:val="center"/>
+            </w:pPr>
+            <w:r>
+              <w:rPr>
+                <w:sz w:val="21"/>
+              </w:rPr>
+              <w:t>0,573 UF + IVA</w:t>
+            </w:r>
+          </w:p>
+        </w:tc>
+        <w:tc>
+          <w:tcPr>
+            <w:tcW w:type="dxa" w:w="1304"/>
+            <w:vAlign w:val="center"/>
+          </w:tcPr>
+          <w:p>
+            <w:pPr>
+              <w:spacing w:before="20" w:after="20"/>
+              <w:jc w:val="center"/>
+            </w:pPr>
+            <w:r>
+              <w:rPr>
+                <w:sz w:val="21"/>
+              </w:rPr>
+              <w:t>c/u</w:t>
+            </w:r>
+          </w:p>
+        </w:tc>
+      </w:tr>
+      <w:tr>
+        <w:tc>
+          <w:tcPr>
+            <w:tcW w:type="dxa" w:w="1531"/>
+            <w:vAlign w:val="center"/>
+          </w:tcPr>
+          <w:p>
+            <w:pPr>
+              <w:spacing w:before="20" w:after="20"/>
+              <w:jc w:val="left"/>
+            </w:pPr>
+            <w:r>
+              <w:rPr>
+                <w:sz w:val="21"/>
+              </w:rPr>
+              <w:t>Pintura</w:t>
+            </w:r>
+          </w:p>
+        </w:tc>
+        <w:tc>
+          <w:tcPr>
+            <w:tcW w:type="dxa" w:w="3855"/>
+            <w:vAlign w:val="center"/>
+          </w:tcPr>
+          <w:p>
+            <w:pPr>
+              <w:spacing w:before="20" w:after="20"/>
+              <w:jc w:val="left"/>
+            </w:pPr>
+            <w:r>
+              <w:rPr>
+                <w:sz w:val="21"/>
+              </w:rPr>
+              <w:t>Pintura Puerta</w:t>
+            </w:r>
+          </w:p>
+        </w:tc>
+        <w:tc>
+          <w:tcPr>
+            <w:tcW w:type="dxa" w:w="2098"/>
+            <w:vAlign w:val="center"/>
+          </w:tcPr>
+          <w:p>
+            <w:pPr>
+              <w:spacing w:before="20" w:after="20"/>
+              <w:jc w:val="center"/>
+            </w:pPr>
+            <w:r>
+              <w:rPr>
+                <w:sz w:val="21"/>
+              </w:rPr>
+              <w:t>0,382 UF + IVA</w:t>
+            </w:r>
+          </w:p>
+        </w:tc>
+        <w:tc>
+          <w:tcPr>
+            <w:tcW w:type="dxa" w:w="1304"/>
+            <w:vAlign w:val="center"/>
+          </w:tcPr>
+          <w:p>
+            <w:pPr>
+              <w:spacing w:before="20" w:after="20"/>
+              <w:jc w:val="center"/>
+            </w:pPr>
+            <w:r>
+              <w:rPr>
+                <w:sz w:val="21"/>
+              </w:rPr>
+              <w:t>c/u</w:t>
+            </w:r>
+          </w:p>
+        </w:tc>
+      </w:tr>
+      <w:tr>
+        <w:tc>
+          <w:tcPr>
+            <w:tcW w:type="dxa" w:w="1531"/>
+            <w:vAlign w:val="center"/>
+          </w:tcPr>
+          <w:p>
+            <w:pPr>
+              <w:spacing w:before="20" w:after="20"/>
+              <w:jc w:val="left"/>
+            </w:pPr>
+            <w:r>
+              <w:rPr>
+                <w:sz w:val="21"/>
+              </w:rPr>
+              <w:t>Pintura</w:t>
+            </w:r>
+          </w:p>
+        </w:tc>
+        <w:tc>
+          <w:tcPr>
+            <w:tcW w:type="dxa" w:w="3855"/>
+            <w:vAlign w:val="center"/>
+          </w:tcPr>
+          <w:p>
+            <w:pPr>
+              <w:spacing w:before="20" w:after="20"/>
+              <w:jc w:val="left"/>
+            </w:pPr>
+            <w:r>
+              <w:rPr>
+                <w:sz w:val="21"/>
+              </w:rPr>
+              <w:t>Pintura Marco de Puerta</w:t>
+            </w:r>
+          </w:p>
+        </w:tc>
+        <w:tc>
+          <w:tcPr>
+            <w:tcW w:type="dxa" w:w="2098"/>
+            <w:vAlign w:val="center"/>
+          </w:tcPr>
+          <w:p>
+            <w:pPr>
+              <w:spacing w:before="20" w:after="20"/>
+              <w:jc w:val="center"/>
+            </w:pPr>
+            <w:r>
+              <w:rPr>
+                <w:sz w:val="21"/>
+              </w:rPr>
+              <w:t>0,305 UF + IVA</w:t>
+            </w:r>
+          </w:p>
+        </w:tc>
+        <w:tc>
+          <w:tcPr>
+            <w:tcW w:type="dxa" w:w="1304"/>
+            <w:vAlign w:val="center"/>
+          </w:tcPr>
+          <w:p>
+            <w:pPr>
+              <w:spacing w:before="20" w:after="20"/>
+              <w:jc w:val="center"/>
+            </w:pPr>
+            <w:r>
+              <w:rPr>
+                <w:sz w:val="21"/>
+              </w:rPr>
+              <w:t>c/u</w:t>
+            </w:r>
+          </w:p>
+        </w:tc>
+      </w:tr>
+      <w:tr>
+        <w:tc>
+          <w:tcPr>
+            <w:tcW w:type="dxa" w:w="1531"/>
+            <w:vAlign w:val="center"/>
+          </w:tcPr>
+          <w:p>
+            <w:pPr>
+              <w:spacing w:before="20" w:after="20"/>
+              <w:jc w:val="left"/>
+            </w:pPr>
+            <w:r>
+              <w:rPr>
+                <w:sz w:val="21"/>
+              </w:rPr>
+              <w:t>Pintura</w:t>
+            </w:r>
+          </w:p>
+        </w:tc>
+        <w:tc>
+          <w:tcPr>
+            <w:tcW w:type="dxa" w:w="3855"/>
+            <w:vAlign w:val="center"/>
+          </w:tcPr>
+          <w:p>
+            <w:pPr>
+              <w:spacing w:before="20" w:after="20"/>
+              <w:jc w:val="left"/>
+            </w:pPr>
+            <w:r>
+              <w:rPr>
+                <w:sz w:val="21"/>
+              </w:rPr>
+              <w:t>Pintura Cielo</w:t>
+            </w:r>
+          </w:p>
+        </w:tc>
+        <w:tc>
+          <w:tcPr>
+            <w:tcW w:type="dxa" w:w="2098"/>
+            <w:vAlign w:val="center"/>
+          </w:tcPr>
+          <w:p>
+            <w:pPr>
+              <w:spacing w:before="20" w:after="20"/>
+              <w:jc w:val="center"/>
+            </w:pPr>
+            <w:r>
+              <w:rPr>
+                <w:sz w:val="21"/>
+              </w:rPr>
+              <w:t>1,145 UF + IVA</w:t>
+            </w:r>
+          </w:p>
+        </w:tc>
+        <w:tc>
+          <w:tcPr>
+            <w:tcW w:type="dxa" w:w="1304"/>
+            <w:vAlign w:val="center"/>
+          </w:tcPr>
+          <w:p>
+            <w:pPr>
+              <w:spacing w:before="20" w:after="20"/>
+              <w:jc w:val="center"/>
+            </w:pPr>
+            <w:r>
+              <w:rPr>
+                <w:sz w:val="21"/>
+              </w:rPr>
+              <w:t>por habitación</w:t>
+            </w:r>
+          </w:p>
+        </w:tc>
+      </w:tr>
+      <w:tr>
+        <w:tc>
+          <w:tcPr>
+            <w:tcW w:type="dxa" w:w="1531"/>
+            <w:vAlign w:val="center"/>
+          </w:tcPr>
+          <w:p>
+            <w:pPr>
+              <w:spacing w:before="20" w:after="20"/>
+              <w:jc w:val="left"/>
+            </w:pPr>
+            <w:r>
+              <w:rPr>
+                <w:sz w:val="21"/>
+              </w:rPr>
+              <w:t>Gasfitería</w:t>
+            </w:r>
+          </w:p>
+        </w:tc>
+        <w:tc>
+          <w:tcPr>
+            <w:tcW w:type="dxa" w:w="3855"/>
+            <w:vAlign w:val="center"/>
+          </w:tcPr>
+          <w:p>
+            <w:pPr>
+              <w:spacing w:before="20" w:after="20"/>
+              <w:jc w:val="left"/>
+            </w:pPr>
+            <w:r>
+              <w:rPr>
+                <w:sz w:val="21"/>
+              </w:rPr>
+              <w:t>Cambio de Flexible</w:t>
+            </w:r>
+          </w:p>
+        </w:tc>
+        <w:tc>
+          <w:tcPr>
+            <w:tcW w:type="dxa" w:w="2098"/>
+            <w:vAlign w:val="center"/>
+          </w:tcPr>
+          <w:p>
+            <w:pPr>
+              <w:spacing w:before="20" w:after="20"/>
+              <w:jc w:val="center"/>
+            </w:pPr>
+            <w:r>
+              <w:rPr>
+                <w:sz w:val="21"/>
+              </w:rPr>
+              <w:t>0,305 UF + IVA</w:t>
+            </w:r>
+          </w:p>
+        </w:tc>
+        <w:tc>
+          <w:tcPr>
+            <w:tcW w:type="dxa" w:w="1304"/>
+            <w:vAlign w:val="center"/>
+          </w:tcPr>
+          <w:p>
+            <w:pPr>
+              <w:spacing w:before="20" w:after="20"/>
+              <w:jc w:val="center"/>
+            </w:pPr>
+            <w:r>
+              <w:rPr>
+                <w:sz w:val="21"/>
+              </w:rPr>
+              <w:t>c/u</w:t>
+            </w:r>
+          </w:p>
+        </w:tc>
+      </w:tr>
+      <w:tr>
+        <w:tc>
+          <w:tcPr>
+            <w:tcW w:type="dxa" w:w="1531"/>
+            <w:vAlign w:val="center"/>
+          </w:tcPr>
+          <w:p>
+            <w:pPr>
+              <w:spacing w:before="20" w:after="20"/>
+              <w:jc w:val="left"/>
+            </w:pPr>
+            <w:r>
+              <w:rPr>
+                <w:sz w:val="21"/>
+              </w:rPr>
+              <w:t>Gasfitería</w:t>
+            </w:r>
+          </w:p>
+        </w:tc>
+        <w:tc>
+          <w:tcPr>
+            <w:tcW w:type="dxa" w:w="3855"/>
+            <w:vAlign w:val="center"/>
+          </w:tcPr>
+          <w:p>
+            <w:pPr>
+              <w:spacing w:before="20" w:after="20"/>
+              <w:jc w:val="left"/>
+            </w:pPr>
+            <w:r>
+              <w:rPr>
+                <w:sz w:val="21"/>
+              </w:rPr>
+              <w:t>Cambio de Flexible Ducha</w:t>
+            </w:r>
+          </w:p>
+        </w:tc>
+        <w:tc>
+          <w:tcPr>
+            <w:tcW w:type="dxa" w:w="2098"/>
+            <w:vAlign w:val="center"/>
+          </w:tcPr>
+          <w:p>
+            <w:pPr>
+              <w:spacing w:before="20" w:after="20"/>
+              <w:jc w:val="center"/>
+            </w:pPr>
+            <w:r>
+              <w:rPr>
+                <w:sz w:val="21"/>
+              </w:rPr>
+              <w:t>0,229 UF + IVA</w:t>
+            </w:r>
+          </w:p>
+        </w:tc>
+        <w:tc>
+          <w:tcPr>
+            <w:tcW w:type="dxa" w:w="1304"/>
+            <w:vAlign w:val="center"/>
+          </w:tcPr>
+          <w:p>
+            <w:pPr>
+              <w:spacing w:before="20" w:after="20"/>
+              <w:jc w:val="center"/>
+            </w:pPr>
+            <w:r>
+              <w:rPr>
+                <w:sz w:val="21"/>
+              </w:rPr>
+              <w:t>c/u</w:t>
+            </w:r>
+          </w:p>
+        </w:tc>
+      </w:tr>
+      <w:tr>
+        <w:tc>
+          <w:tcPr>
+            <w:tcW w:type="dxa" w:w="1531"/>
+            <w:vAlign w:val="center"/>
+          </w:tcPr>
+          <w:p>
+            <w:pPr>
+              <w:spacing w:before="20" w:after="20"/>
+              <w:jc w:val="left"/>
+            </w:pPr>
+            <w:r>
+              <w:rPr>
+                <w:sz w:val="21"/>
+              </w:rPr>
+              <w:t>Gasfitería</w:t>
+            </w:r>
+          </w:p>
+        </w:tc>
+        <w:tc>
+          <w:tcPr>
+            <w:tcW w:type="dxa" w:w="3855"/>
+            <w:vAlign w:val="center"/>
+          </w:tcPr>
+          <w:p>
+            <w:pPr>
+              <w:spacing w:before="20" w:after="20"/>
+              <w:jc w:val="left"/>
+            </w:pPr>
+            <w:r>
+              <w:rPr>
+                <w:sz w:val="21"/>
+              </w:rPr>
+              <w:t>Cambio de Challa Ducha</w:t>
+            </w:r>
+          </w:p>
+        </w:tc>
+        <w:tc>
+          <w:tcPr>
+            <w:tcW w:type="dxa" w:w="2098"/>
+            <w:vAlign w:val="center"/>
+          </w:tcPr>
+          <w:p>
+            <w:pPr>
+              <w:spacing w:before="20" w:after="20"/>
+              <w:jc w:val="center"/>
+            </w:pPr>
+            <w:r>
+              <w:rPr>
+                <w:sz w:val="21"/>
+              </w:rPr>
+              <w:t>0,191 UF + IVA</w:t>
+            </w:r>
+          </w:p>
+        </w:tc>
+        <w:tc>
+          <w:tcPr>
+            <w:tcW w:type="dxa" w:w="1304"/>
+            <w:vAlign w:val="center"/>
+          </w:tcPr>
+          <w:p>
+            <w:pPr>
+              <w:spacing w:before="20" w:after="20"/>
+              <w:jc w:val="center"/>
+            </w:pPr>
+            <w:r>
+              <w:rPr>
+                <w:sz w:val="21"/>
+              </w:rPr>
+              <w:t>c/u</w:t>
+            </w:r>
+          </w:p>
+        </w:tc>
+      </w:tr>
+      <w:tr>
+        <w:tc>
+          <w:tcPr>
+            <w:tcW w:type="dxa" w:w="1531"/>
+            <w:vAlign w:val="center"/>
+          </w:tcPr>
+          <w:p>
+            <w:pPr>
+              <w:spacing w:before="20" w:after="20"/>
+              <w:jc w:val="left"/>
+            </w:pPr>
+            <w:r>
+              <w:rPr>
+                <w:sz w:val="21"/>
+              </w:rPr>
+              <w:t>Gasfitería</w:t>
+            </w:r>
+          </w:p>
+        </w:tc>
+        <w:tc>
+          <w:tcPr>
+            <w:tcW w:type="dxa" w:w="3855"/>
+            <w:vAlign w:val="center"/>
+          </w:tcPr>
+          <w:p>
+            <w:pPr>
+              <w:spacing w:before="20" w:after="20"/>
+              <w:jc w:val="left"/>
+            </w:pPr>
+            <w:r>
+              <w:rPr>
+                <w:sz w:val="21"/>
+              </w:rPr>
+              <w:t>Destape Desagües y Sifón</w:t>
+            </w:r>
+          </w:p>
+        </w:tc>
+        <w:tc>
+          <w:tcPr>
+            <w:tcW w:type="dxa" w:w="2098"/>
+            <w:vAlign w:val="center"/>
+          </w:tcPr>
+          <w:p>
+            <w:pPr>
+              <w:spacing w:before="20" w:after="20"/>
+              <w:jc w:val="center"/>
+            </w:pPr>
+            <w:r>
+              <w:rPr>
+                <w:sz w:val="21"/>
+              </w:rPr>
+              <w:t>0,153 UF + IVA</w:t>
+            </w:r>
+          </w:p>
+        </w:tc>
+        <w:tc>
+          <w:tcPr>
+            <w:tcW w:type="dxa" w:w="1304"/>
+            <w:vAlign w:val="center"/>
+          </w:tcPr>
+          <w:p>
+            <w:pPr>
+              <w:spacing w:before="20" w:after="20"/>
+              <w:jc w:val="center"/>
+            </w:pPr>
+            <w:r>
+              <w:rPr>
+                <w:sz w:val="21"/>
+              </w:rPr>
+              <w:t>c/u</w:t>
+            </w:r>
+          </w:p>
+        </w:tc>
+      </w:tr>
+      <w:tr>
+        <w:tc>
+          <w:tcPr>
+            <w:tcW w:type="dxa" w:w="1531"/>
+            <w:vAlign w:val="center"/>
+          </w:tcPr>
+          <w:p>
+            <w:pPr>
+              <w:spacing w:before="20" w:after="20"/>
+              <w:jc w:val="left"/>
+            </w:pPr>
+            <w:r>
+              <w:rPr>
+                <w:sz w:val="21"/>
+              </w:rPr>
+              <w:t>Gasfitería</w:t>
+            </w:r>
+          </w:p>
+        </w:tc>
+        <w:tc>
+          <w:tcPr>
+            <w:tcW w:type="dxa" w:w="3855"/>
+            <w:vAlign w:val="center"/>
+          </w:tcPr>
+          <w:p>
+            <w:pPr>
+              <w:spacing w:before="20" w:after="20"/>
+              <w:jc w:val="left"/>
+            </w:pPr>
+            <w:r>
+              <w:rPr>
+                <w:sz w:val="21"/>
+              </w:rPr>
+              <w:t>Cambio de Sifón</w:t>
+            </w:r>
+          </w:p>
+        </w:tc>
+        <w:tc>
+          <w:tcPr>
+            <w:tcW w:type="dxa" w:w="2098"/>
+            <w:vAlign w:val="center"/>
+          </w:tcPr>
+          <w:p>
+            <w:pPr>
+              <w:spacing w:before="20" w:after="20"/>
+              <w:jc w:val="center"/>
+            </w:pPr>
+            <w:r>
+              <w:rPr>
+                <w:sz w:val="21"/>
+              </w:rPr>
+              <w:t>0,573 UF + IVA</w:t>
+            </w:r>
+          </w:p>
+        </w:tc>
+        <w:tc>
+          <w:tcPr>
+            <w:tcW w:type="dxa" w:w="1304"/>
+            <w:vAlign w:val="center"/>
+          </w:tcPr>
+          <w:p>
+            <w:pPr>
+              <w:spacing w:before="20" w:after="20"/>
+              <w:jc w:val="center"/>
+            </w:pPr>
+            <w:r>
+              <w:rPr>
+                <w:sz w:val="21"/>
+              </w:rPr>
+              <w:t>c/u</w:t>
+            </w:r>
+          </w:p>
+        </w:tc>
+      </w:tr>
+      <w:tr>
+        <w:tc>
+          <w:tcPr>
+            <w:tcW w:type="dxa" w:w="1531"/>
+            <w:vAlign w:val="center"/>
+          </w:tcPr>
+          <w:p>
+            <w:pPr>
+              <w:spacing w:before="20" w:after="20"/>
+              <w:jc w:val="left"/>
+            </w:pPr>
+            <w:r>
+              <w:rPr>
+                <w:sz w:val="21"/>
+              </w:rPr>
+              <w:t>Gasfitería</w:t>
+            </w:r>
+          </w:p>
+        </w:tc>
+        <w:tc>
+          <w:tcPr>
+            <w:tcW w:type="dxa" w:w="3855"/>
+            <w:vAlign w:val="center"/>
+          </w:tcPr>
+          <w:p>
+            <w:pPr>
+              <w:spacing w:before="20" w:after="20"/>
+              <w:jc w:val="left"/>
+            </w:pPr>
+            <w:r>
+              <w:rPr>
+                <w:sz w:val="21"/>
+              </w:rPr>
+              <w:t>Cambio Tapa WC</w:t>
+            </w:r>
+          </w:p>
+        </w:tc>
+        <w:tc>
+          <w:tcPr>
+            <w:tcW w:type="dxa" w:w="2098"/>
+            <w:vAlign w:val="center"/>
+          </w:tcPr>
+          <w:p>
+            <w:pPr>
+              <w:spacing w:before="20" w:after="20"/>
+              <w:jc w:val="center"/>
+            </w:pPr>
+            <w:r>
+              <w:rPr>
+                <w:sz w:val="21"/>
+              </w:rPr>
+              <w:t>0,954 UF + IVA</w:t>
+            </w:r>
+          </w:p>
+        </w:tc>
+        <w:tc>
+          <w:tcPr>
+            <w:tcW w:type="dxa" w:w="1304"/>
+            <w:vAlign w:val="center"/>
+          </w:tcPr>
+          <w:p>
+            <w:pPr>
+              <w:spacing w:before="20" w:after="20"/>
+              <w:jc w:val="center"/>
+            </w:pPr>
+            <w:r>
+              <w:rPr>
+                <w:sz w:val="21"/>
+              </w:rPr>
+              <w:t>c/u</w:t>
+            </w:r>
+          </w:p>
+        </w:tc>
+      </w:tr>
+      <w:tr>
+        <w:tc>
+          <w:tcPr>
+            <w:tcW w:type="dxa" w:w="1531"/>
+            <w:vAlign w:val="center"/>
+          </w:tcPr>
+          <w:p>
+            <w:pPr>
+              <w:spacing w:before="20" w:after="20"/>
+              <w:jc w:val="left"/>
+            </w:pPr>
+            <w:r>
+              <w:rPr>
+                <w:sz w:val="21"/>
+              </w:rPr>
+              <w:t>Gasfitería</w:t>
+            </w:r>
+          </w:p>
+        </w:tc>
+        <w:tc>
+          <w:tcPr>
+            <w:tcW w:type="dxa" w:w="3855"/>
+            <w:vAlign w:val="center"/>
+          </w:tcPr>
+          <w:p>
+            <w:pPr>
+              <w:spacing w:before="20" w:after="20"/>
+              <w:jc w:val="left"/>
+            </w:pPr>
+            <w:r>
+              <w:rPr>
+                <w:sz w:val="21"/>
+              </w:rPr>
+              <w:t>Flaper WC</w:t>
+            </w:r>
+          </w:p>
+        </w:tc>
+        <w:tc>
+          <w:tcPr>
+            <w:tcW w:type="dxa" w:w="2098"/>
+            <w:vAlign w:val="center"/>
+          </w:tcPr>
+          <w:p>
+            <w:pPr>
+              <w:spacing w:before="20" w:after="20"/>
+              <w:jc w:val="center"/>
+            </w:pPr>
+            <w:r>
+              <w:rPr>
+                <w:sz w:val="21"/>
+              </w:rPr>
+              <w:t>0,763 UF + IVA</w:t>
+            </w:r>
+          </w:p>
+        </w:tc>
+        <w:tc>
+          <w:tcPr>
+            <w:tcW w:type="dxa" w:w="1304"/>
+            <w:vAlign w:val="center"/>
+          </w:tcPr>
+          <w:p>
+            <w:pPr>
+              <w:spacing w:before="20" w:after="20"/>
+              <w:jc w:val="center"/>
+            </w:pPr>
+            <w:r>
+              <w:rPr>
+                <w:sz w:val="21"/>
+              </w:rPr>
+              <w:t>c/u</w:t>
+            </w:r>
+          </w:p>
+        </w:tc>
+      </w:tr>
+      <w:tr>
+        <w:tc>
+          <w:tcPr>
+            <w:tcW w:type="dxa" w:w="1531"/>
+            <w:vAlign w:val="center"/>
+          </w:tcPr>
+          <w:p>
+            <w:pPr>
+              <w:spacing w:before="20" w:after="20"/>
+              <w:jc w:val="left"/>
+            </w:pPr>
+            <w:r>
+              <w:rPr>
+                <w:sz w:val="21"/>
+              </w:rPr>
+              <w:t>Gasfitería</w:t>
+            </w:r>
+          </w:p>
+        </w:tc>
+        <w:tc>
+          <w:tcPr>
+            <w:tcW w:type="dxa" w:w="3855"/>
+            <w:vAlign w:val="center"/>
+          </w:tcPr>
+          <w:p>
+            <w:pPr>
+              <w:spacing w:before="20" w:after="20"/>
+              <w:jc w:val="left"/>
+            </w:pPr>
+            <w:r>
+              <w:rPr>
+                <w:sz w:val="21"/>
+              </w:rPr>
+              <w:t>Monomando Cocina</w:t>
+            </w:r>
+          </w:p>
+        </w:tc>
+        <w:tc>
+          <w:tcPr>
+            <w:tcW w:type="dxa" w:w="2098"/>
+            <w:vAlign w:val="center"/>
+          </w:tcPr>
+          <w:p>
+            <w:pPr>
+              <w:spacing w:before="20" w:after="20"/>
+              <w:jc w:val="center"/>
+            </w:pPr>
+            <w:r>
+              <w:rPr>
+                <w:sz w:val="21"/>
+              </w:rPr>
+              <w:t>1,145 UF + IVA</w:t>
+            </w:r>
+          </w:p>
+        </w:tc>
+        <w:tc>
+          <w:tcPr>
+            <w:tcW w:type="dxa" w:w="1304"/>
+            <w:vAlign w:val="center"/>
+          </w:tcPr>
+          <w:p>
+            <w:pPr>
+              <w:spacing w:before="20" w:after="20"/>
+              <w:jc w:val="center"/>
+            </w:pPr>
+            <w:r>
+              <w:rPr>
+                <w:sz w:val="21"/>
+              </w:rPr>
+              <w:t>c/u</w:t>
+            </w:r>
+          </w:p>
+        </w:tc>
+      </w:tr>
+      <w:tr>
+        <w:tc>
+          <w:tcPr>
+            <w:tcW w:type="dxa" w:w="1531"/>
+            <w:vAlign w:val="center"/>
+          </w:tcPr>
+          <w:p>
+            <w:pPr>
+              <w:spacing w:before="20" w:after="20"/>
+              <w:jc w:val="left"/>
+            </w:pPr>
+            <w:r>
+              <w:rPr>
+                <w:sz w:val="21"/>
+              </w:rPr>
+              <w:t>Gasfitería</w:t>
+            </w:r>
+          </w:p>
+        </w:tc>
+        <w:tc>
+          <w:tcPr>
+            <w:tcW w:type="dxa" w:w="3855"/>
+            <w:vAlign w:val="center"/>
+          </w:tcPr>
+          <w:p>
+            <w:pPr>
+              <w:spacing w:before="20" w:after="20"/>
+              <w:jc w:val="left"/>
+            </w:pPr>
+            <w:r>
+              <w:rPr>
+                <w:sz w:val="21"/>
+              </w:rPr>
+              <w:t>Monomando Baño</w:t>
+            </w:r>
+          </w:p>
+        </w:tc>
+        <w:tc>
+          <w:tcPr>
+            <w:tcW w:type="dxa" w:w="2098"/>
+            <w:vAlign w:val="center"/>
+          </w:tcPr>
+          <w:p>
+            <w:pPr>
+              <w:spacing w:before="20" w:after="20"/>
+              <w:jc w:val="center"/>
+            </w:pPr>
+            <w:r>
+              <w:rPr>
+                <w:sz w:val="21"/>
+              </w:rPr>
+              <w:t>0,763 UF + IVA</w:t>
+            </w:r>
+          </w:p>
+        </w:tc>
+        <w:tc>
+          <w:tcPr>
+            <w:tcW w:type="dxa" w:w="1304"/>
+            <w:vAlign w:val="center"/>
+          </w:tcPr>
+          <w:p>
+            <w:pPr>
+              <w:spacing w:before="20" w:after="20"/>
+              <w:jc w:val="center"/>
+            </w:pPr>
+            <w:r>
+              <w:rPr>
+                <w:sz w:val="21"/>
+              </w:rPr>
+              <w:t>c/u</w:t>
+            </w:r>
+          </w:p>
+        </w:tc>
+      </w:tr>
+      <w:tr>
+        <w:tc>
+          <w:tcPr>
+            <w:tcW w:type="dxa" w:w="1531"/>
+            <w:vAlign w:val="center"/>
+          </w:tcPr>
+          <w:p>
+            <w:pPr>
+              <w:spacing w:before="20" w:after="20"/>
+              <w:jc w:val="left"/>
+            </w:pPr>
+            <w:r>
+              <w:rPr>
+                <w:sz w:val="21"/>
+              </w:rPr>
+              <w:t>Cerrajería</w:t>
+            </w:r>
+          </w:p>
+        </w:tc>
+        <w:tc>
+          <w:tcPr>
+            <w:tcW w:type="dxa" w:w="3855"/>
+            <w:vAlign w:val="center"/>
+          </w:tcPr>
+          <w:p>
+            <w:pPr>
+              <w:spacing w:before="20" w:after="20"/>
+              <w:jc w:val="left"/>
+            </w:pPr>
+            <w:r>
+              <w:rPr>
+                <w:sz w:val="21"/>
+              </w:rPr>
+              <w:t>Cambio de Chapa Acceso Principal</w:t>
+            </w:r>
+          </w:p>
+        </w:tc>
+        <w:tc>
+          <w:tcPr>
+            <w:tcW w:type="dxa" w:w="2098"/>
+            <w:vAlign w:val="center"/>
+          </w:tcPr>
+          <w:p>
+            <w:pPr>
+              <w:spacing w:before="20" w:after="20"/>
+              <w:jc w:val="center"/>
+            </w:pPr>
+            <w:r>
+              <w:rPr>
+                <w:sz w:val="21"/>
+              </w:rPr>
+              <w:t>0,763 UF + IVA</w:t>
+            </w:r>
+          </w:p>
+        </w:tc>
+        <w:tc>
+          <w:tcPr>
+            <w:tcW w:type="dxa" w:w="1304"/>
+            <w:vAlign w:val="center"/>
+          </w:tcPr>
+          <w:p>
+            <w:pPr>
+              <w:spacing w:before="20" w:after="20"/>
+              <w:jc w:val="center"/>
+            </w:pPr>
+            <w:r>
+              <w:rPr>
+                <w:sz w:val="21"/>
+              </w:rPr>
+              <w:t>c/u</w:t>
+            </w:r>
+          </w:p>
+        </w:tc>
+      </w:tr>
+      <w:tr>
+        <w:tc>
+          <w:tcPr>
+            <w:tcW w:type="dxa" w:w="1531"/>
+            <w:vAlign w:val="center"/>
+          </w:tcPr>
+          <w:p>
+            <w:pPr>
+              <w:spacing w:before="20" w:after="20"/>
+              <w:jc w:val="left"/>
+            </w:pPr>
+            <w:r>
+              <w:rPr>
+                <w:sz w:val="21"/>
+              </w:rPr>
+              <w:t>Carpintería</w:t>
+            </w:r>
+          </w:p>
+        </w:tc>
+        <w:tc>
+          <w:tcPr>
+            <w:tcW w:type="dxa" w:w="3855"/>
+            <w:vAlign w:val="center"/>
+          </w:tcPr>
+          <w:p>
+            <w:pPr>
+              <w:spacing w:before="20" w:after="20"/>
+              <w:jc w:val="left"/>
+            </w:pPr>
+            <w:r>
+              <w:rPr>
+                <w:sz w:val="21"/>
+              </w:rPr>
+              <w:t>Cambio de Puerta Interior</w:t>
+            </w:r>
+          </w:p>
+        </w:tc>
+        <w:tc>
+          <w:tcPr>
+            <w:tcW w:type="dxa" w:w="2098"/>
+            <w:vAlign w:val="center"/>
+          </w:tcPr>
+          <w:p>
+            <w:pPr>
+              <w:spacing w:before="20" w:after="20"/>
+              <w:jc w:val="center"/>
+            </w:pPr>
+            <w:r>
+              <w:rPr>
+                <w:sz w:val="21"/>
+              </w:rPr>
+              <w:t>1,718 UF + IVA</w:t>
+            </w:r>
+          </w:p>
+        </w:tc>
+        <w:tc>
+          <w:tcPr>
+            <w:tcW w:type="dxa" w:w="1304"/>
+            <w:vAlign w:val="center"/>
+          </w:tcPr>
+          <w:p>
+            <w:pPr>
+              <w:spacing w:before="20" w:after="20"/>
+              <w:jc w:val="center"/>
+            </w:pPr>
+            <w:r>
+              <w:rPr>
+                <w:sz w:val="21"/>
+              </w:rPr>
+              <w:t>c/u</w:t>
+            </w:r>
+          </w:p>
+        </w:tc>
+      </w:tr>
+      <w:tr>
+        <w:tc>
+          <w:tcPr>
+            <w:tcW w:type="dxa" w:w="1531"/>
+            <w:vAlign w:val="center"/>
+          </w:tcPr>
+          <w:p>
+            <w:pPr>
+              <w:spacing w:before="20" w:after="20"/>
+              <w:jc w:val="left"/>
+            </w:pPr>
+            <w:r>
+              <w:rPr>
+                <w:sz w:val="21"/>
+              </w:rPr>
+              <w:t>Rep. Generales</w:t>
+            </w:r>
+          </w:p>
+        </w:tc>
+        <w:tc>
+          <w:tcPr>
+            <w:tcW w:type="dxa" w:w="3855"/>
+            <w:vAlign w:val="center"/>
+          </w:tcPr>
+          <w:p>
+            <w:pPr>
+              <w:spacing w:before="20" w:after="20"/>
+              <w:jc w:val="left"/>
+            </w:pPr>
+            <w:r>
+              <w:rPr>
+                <w:sz w:val="21"/>
+              </w:rPr>
+              <w:t>Reparación forado en tabique (r&lt;6cm)</w:t>
+            </w:r>
+          </w:p>
+        </w:tc>
+        <w:tc>
+          <w:tcPr>
+            <w:tcW w:type="dxa" w:w="2098"/>
+            <w:vAlign w:val="center"/>
+          </w:tcPr>
+          <w:p>
+            <w:pPr>
+              <w:spacing w:before="20" w:after="20"/>
+              <w:jc w:val="center"/>
+            </w:pPr>
+            <w:r>
+              <w:rPr>
+                <w:sz w:val="21"/>
+              </w:rPr>
+              <w:t>0,954 UF + IVA</w:t>
+            </w:r>
+          </w:p>
+        </w:tc>
+        <w:tc>
+          <w:tcPr>
+            <w:tcW w:type="dxa" w:w="1304"/>
+            <w:vAlign w:val="center"/>
+          </w:tcPr>
+          <w:p>
+            <w:pPr>
+              <w:spacing w:before="20" w:after="20"/>
+              <w:jc w:val="center"/>
+            </w:pPr>
+            <w:r>
+              <w:rPr>
+                <w:sz w:val="21"/>
+              </w:rPr>
+              <w:t>c/u</w:t>
+            </w:r>
+          </w:p>
+        </w:tc>
+      </w:tr>
+      <w:tr>
+        <w:tc>
+          <w:tcPr>
+            <w:tcW w:type="dxa" w:w="1531"/>
+            <w:vAlign w:val="center"/>
+          </w:tcPr>
+          <w:p>
+            <w:pPr>
+              <w:spacing w:before="20" w:after="20"/>
+              <w:jc w:val="left"/>
+            </w:pPr>
+            <w:r>
+              <w:rPr>
+                <w:sz w:val="21"/>
+              </w:rPr>
+              <w:t>Rep. Generales</w:t>
+            </w:r>
+          </w:p>
+        </w:tc>
+        <w:tc>
+          <w:tcPr>
+            <w:tcW w:type="dxa" w:w="3855"/>
+            <w:vAlign w:val="center"/>
+          </w:tcPr>
+          <w:p>
+            <w:pPr>
+              <w:spacing w:before="20" w:after="20"/>
+              <w:jc w:val="left"/>
+            </w:pPr>
+            <w:r>
+              <w:rPr>
+                <w:sz w:val="21"/>
+              </w:rPr>
+              <w:t>Cambio de piso</w:t>
+            </w:r>
+          </w:p>
+        </w:tc>
+        <w:tc>
+          <w:tcPr>
+            <w:tcW w:type="dxa" w:w="2098"/>
+            <w:vAlign w:val="center"/>
+          </w:tcPr>
+          <w:p>
+            <w:pPr>
+              <w:spacing w:before="20" w:after="20"/>
+              <w:jc w:val="center"/>
+            </w:pPr>
+            <w:r>
+              <w:rPr>
+                <w:sz w:val="21"/>
+              </w:rPr>
+              <w:t>0,704 UF + IVA</w:t>
+            </w:r>
+          </w:p>
+        </w:tc>
+        <w:tc>
+          <w:tcPr>
+            <w:tcW w:type="dxa" w:w="1304"/>
+            <w:vAlign w:val="center"/>
+          </w:tcPr>
+          <w:p>
+            <w:pPr>
+              <w:spacing w:before="20" w:after="20"/>
+              <w:jc w:val="center"/>
+            </w:pPr>
+            <w:r>
+              <w:rPr>
+                <w:sz w:val="21"/>
+              </w:rPr>
+              <w:t>m2</w:t>
+            </w:r>
+          </w:p>
+        </w:tc>
+      </w:tr>
+      <w:tr>
+        <w:tc>
+          <w:tcPr>
+            <w:tcW w:type="dxa" w:w="1531"/>
+            <w:vAlign w:val="center"/>
+          </w:tcPr>
+          <w:p>
+            <w:pPr>
+              <w:spacing w:before="20" w:after="20"/>
+              <w:jc w:val="left"/>
+            </w:pPr>
+            <w:r>
+              <w:rPr>
+                <w:sz w:val="21"/>
+              </w:rPr>
+              <w:t>Rep. Generales</w:t>
+            </w:r>
+          </w:p>
+        </w:tc>
+        <w:tc>
+          <w:tcPr>
+            <w:tcW w:type="dxa" w:w="3855"/>
+            <w:vAlign w:val="center"/>
+          </w:tcPr>
+          <w:p>
+            <w:pPr>
+              <w:spacing w:before="20" w:after="20"/>
+              <w:jc w:val="left"/>
+            </w:pPr>
+            <w:r>
+              <w:rPr>
+                <w:sz w:val="21"/>
+              </w:rPr>
+              <w:t>Pérdida o daño tarjeta de acceso</w:t>
+            </w:r>
+          </w:p>
+        </w:tc>
+        <w:tc>
+          <w:tcPr>
+            <w:tcW w:type="dxa" w:w="2098"/>
+            <w:vAlign w:val="center"/>
+          </w:tcPr>
+          <w:p>
+            <w:pPr>
+              <w:spacing w:before="20" w:after="20"/>
+              <w:jc w:val="center"/>
+            </w:pPr>
+            <w:r>
+              <w:rPr>
+                <w:sz w:val="21"/>
+              </w:rPr>
+              <w:t>2 UF + IVA</w:t>
+            </w:r>
+          </w:p>
+        </w:tc>
+        <w:tc>
+          <w:tcPr>
+            <w:tcW w:type="dxa" w:w="1304"/>
+            <w:vAlign w:val="center"/>
+          </w:tcPr>
+          <w:p>
+            <w:pPr>
+              <w:spacing w:before="20" w:after="20"/>
+              <w:jc w:val="center"/>
+            </w:pPr>
+            <w:r>
+              <w:rPr>
+                <w:sz w:val="21"/>
+              </w:rPr>
+              <w:t>unidad</w:t>
+            </w:r>
+          </w:p>
+        </w:tc>
+      </w:tr>
+      <w:tr>
+        <w:tc>
+          <w:tcPr>
+            <w:tcW w:type="dxa" w:w="1531"/>
+            <w:vAlign w:val="center"/>
+          </w:tcPr>
+          <w:p>
+            <w:pPr>
+              <w:spacing w:before="20" w:after="20"/>
+              <w:jc w:val="left"/>
+            </w:pPr>
+            <w:r>
+              <w:rPr>
+                <w:sz w:val="21"/>
+              </w:rPr>
+              <w:t>Rep. Generales</w:t>
+            </w:r>
+          </w:p>
+        </w:tc>
+        <w:tc>
+          <w:tcPr>
+            <w:tcW w:type="dxa" w:w="3855"/>
+            <w:vAlign w:val="center"/>
+          </w:tcPr>
+          <w:p>
+            <w:pPr>
+              <w:spacing w:before="20" w:after="20"/>
+              <w:jc w:val="left"/>
+            </w:pPr>
+            <w:r>
+              <w:rPr>
+                <w:sz w:val="21"/>
+              </w:rPr>
+              <w:t>Pérdida o daño llave acceso y/o bodega</w:t>
+            </w:r>
+          </w:p>
+        </w:tc>
+        <w:tc>
+          <w:tcPr>
+            <w:tcW w:type="dxa" w:w="2098"/>
+            <w:vAlign w:val="center"/>
+          </w:tcPr>
+          <w:p>
+            <w:pPr>
+              <w:spacing w:before="20" w:after="20"/>
+              <w:jc w:val="center"/>
+            </w:pPr>
+            <w:r>
+              <w:rPr>
+                <w:sz w:val="21"/>
+              </w:rPr>
+              <w:t>0,185 UF + IVA</w:t>
+            </w:r>
+          </w:p>
+        </w:tc>
+        <w:tc>
+          <w:tcPr>
+            <w:tcW w:type="dxa" w:w="1304"/>
+            <w:vAlign w:val="center"/>
+          </w:tcPr>
+          <w:p>
+            <w:pPr>
+              <w:spacing w:before="20" w:after="20"/>
+              <w:jc w:val="center"/>
+            </w:pPr>
+            <w:r>
+              <w:rPr>
+                <w:sz w:val="21"/>
+              </w:rPr>
+              <w:t>unidad</w:t>
+            </w:r>
+          </w:p>
+        </w:tc>
+      </w:tr>
+    </w:tbl>
     <w:p>
       <w:pPr>
         <w:spacing w:after="160"/>
@@ -919,138 +2790,1151 @@
     </w:p>
     <w:p>
       <w:pPr>
-        <w:spacing w:line="276" w:lineRule="auto" w:after="120"/>
+        <w:spacing w:before="160" w:after="80"/>
       </w:pPr>
       <w:r>
-        <w:t>Los siguientes items aplican solo a departamentos amoblados (UF + IVA):</w:t>
+        <w:rPr>
+          <w:b/>
+        </w:rPr>
+        <w:t>Los siguientes ítems aplican solo a departamentos amoblados (UF + IVA):</w:t>
       </w:r>
     </w:p>
-    <w:p>
-      <w:pPr>
-        <w:spacing w:line="276" w:lineRule="auto" w:after="120"/>
-        <w:ind w:left="454" w:hanging="113"/>
-      </w:pPr>
-      <w:r>
-        <w:t>- Cama 2 plazas 8,25</w:t>
-      </w:r>
-    </w:p>
-    <w:p>
-      <w:pPr>
-        <w:spacing w:line="276" w:lineRule="auto" w:after="120"/>
-        <w:ind w:left="454" w:hanging="113"/>
-      </w:pPr>
-      <w:r>
-        <w:t>- Velador pieza principal 2</w:t>
-      </w:r>
-    </w:p>
-    <w:p>
-      <w:pPr>
-        <w:spacing w:line="276" w:lineRule="auto" w:after="120"/>
-        <w:ind w:left="454" w:hanging="113"/>
-      </w:pPr>
-      <w:r>
-        <w:t>- Respaldo cama principal 2</w:t>
-      </w:r>
-    </w:p>
-    <w:p>
-      <w:pPr>
-        <w:spacing w:line="276" w:lineRule="auto" w:after="120"/>
-        <w:ind w:left="454" w:hanging="113"/>
-      </w:pPr>
-      <w:r>
-        <w:t>- Cubrecolchon cama 2 plazas 0,75</w:t>
-      </w:r>
-    </w:p>
-    <w:p>
-      <w:pPr>
-        <w:spacing w:line="276" w:lineRule="auto" w:after="120"/>
-        <w:ind w:left="454" w:hanging="113"/>
-      </w:pPr>
-      <w:r>
-        <w:t>- Lampara velador 1</w:t>
-      </w:r>
-    </w:p>
-    <w:p>
-      <w:pPr>
-        <w:spacing w:line="276" w:lineRule="auto" w:after="120"/>
-        <w:ind w:left="454" w:hanging="113"/>
-      </w:pPr>
-      <w:r>
-        <w:t>- Mueble/arrimo 1,5</w:t>
-      </w:r>
-    </w:p>
-    <w:p>
-      <w:pPr>
-        <w:spacing w:line="276" w:lineRule="auto" w:after="120"/>
-        <w:ind w:left="454" w:hanging="113"/>
-      </w:pPr>
-      <w:r>
-        <w:t>- Camarote pieza chica 5</w:t>
-      </w:r>
-    </w:p>
-    <w:p>
-      <w:pPr>
-        <w:spacing w:line="276" w:lineRule="auto" w:after="120"/>
-        <w:ind w:left="454" w:hanging="113"/>
-      </w:pPr>
-      <w:r>
-        <w:t>- Colchon 1 plaza 3</w:t>
-      </w:r>
-    </w:p>
-    <w:p>
-      <w:pPr>
-        <w:spacing w:line="276" w:lineRule="auto" w:after="120"/>
-        <w:ind w:left="454" w:hanging="113"/>
-      </w:pPr>
-      <w:r>
-        <w:t>- Cubrecolchon 1 plaza 0,5</w:t>
-      </w:r>
-    </w:p>
-    <w:p>
-      <w:pPr>
-        <w:spacing w:line="276" w:lineRule="auto" w:after="120"/>
-        <w:ind w:left="454" w:hanging="113"/>
-      </w:pPr>
-      <w:r>
-        <w:t>- Estante 1,5</w:t>
-      </w:r>
-    </w:p>
-    <w:p>
-      <w:pPr>
-        <w:spacing w:line="276" w:lineRule="auto" w:after="120"/>
-        <w:ind w:left="454" w:hanging="113"/>
-      </w:pPr>
-      <w:r>
-        <w:t>- Velador pieza chica 1</w:t>
-      </w:r>
-    </w:p>
-    <w:p>
-      <w:pPr>
-        <w:spacing w:line="276" w:lineRule="auto" w:after="120"/>
-        <w:ind w:left="454" w:hanging="113"/>
-      </w:pPr>
-      <w:r>
-        <w:t>- Reposicion Microondas 1,6286</w:t>
-      </w:r>
-    </w:p>
-    <w:p>
-      <w:pPr>
-        <w:spacing w:line="276" w:lineRule="auto" w:after="120"/>
-        <w:ind w:left="454" w:hanging="113"/>
-      </w:pPr>
-      <w:r>
-        <w:t>- Reposicion Juego de Terraza 1,9227</w:t>
-      </w:r>
-    </w:p>
-    <w:p>
-      <w:pPr>
-        <w:spacing w:line="276" w:lineRule="auto" w:after="120"/>
-        <w:ind w:left="454" w:hanging="113"/>
-      </w:pPr>
-      <w:r>
-        <w:t>- Reposicion Pisos de Cocina 1,242</w:t>
-      </w:r>
-    </w:p>
+    <w:tbl>
+      <w:tblPr>
+        <w:tblStyle w:val="TableGrid"/>
+        <w:tblW w:type="auto" w:w="0"/>
+        <w:jc w:val="center"/>
+        <w:tblLayout w:type="fixed"/>
+        <w:tblLook w:firstColumn="1" w:firstRow="1" w:lastColumn="0" w:lastRow="0" w:noHBand="0" w:noVBand="1" w:val="04A0"/>
+      </w:tblPr>
+      <w:tblGrid>
+        <w:gridCol w:w="2351"/>
+        <w:gridCol w:w="2351"/>
+        <w:gridCol w:w="2351"/>
+        <w:gridCol w:w="2351"/>
+      </w:tblGrid>
+      <w:tr>
+        <w:trPr>
+          <w:tblHeader w:val="true"/>
+        </w:trPr>
+        <w:tc>
+          <w:tcPr>
+            <w:tcW w:type="dxa" w:w="1531"/>
+            <w:vAlign w:val="center"/>
+            <w:shd w:val="clear" w:color="auto" w:fill="E6E6E6"/>
+          </w:tcPr>
+          <w:p>
+            <w:pPr>
+              <w:spacing w:before="40" w:after="40"/>
+              <w:jc w:val="left"/>
+            </w:pPr>
+            <w:r>
+              <w:rPr>
+                <w:b/>
+                <w:sz w:val="22"/>
+              </w:rPr>
+              <w:t>ITEM</w:t>
+            </w:r>
+          </w:p>
+        </w:tc>
+        <w:tc>
+          <w:tcPr>
+            <w:tcW w:type="dxa" w:w="3855"/>
+            <w:vAlign w:val="center"/>
+            <w:shd w:val="clear" w:color="auto" w:fill="E6E6E6"/>
+          </w:tcPr>
+          <w:p>
+            <w:pPr>
+              <w:spacing w:before="40" w:after="40"/>
+              <w:jc w:val="left"/>
+            </w:pPr>
+            <w:r>
+              <w:rPr>
+                <w:b/>
+                <w:sz w:val="22"/>
+              </w:rPr>
+              <w:t>DESCRIPCIÓN</w:t>
+            </w:r>
+          </w:p>
+        </w:tc>
+        <w:tc>
+          <w:tcPr>
+            <w:tcW w:type="dxa" w:w="2098"/>
+            <w:vAlign w:val="center"/>
+            <w:shd w:val="clear" w:color="auto" w:fill="E6E6E6"/>
+          </w:tcPr>
+          <w:p>
+            <w:pPr>
+              <w:spacing w:before="40" w:after="40"/>
+              <w:jc w:val="center"/>
+            </w:pPr>
+            <w:r>
+              <w:rPr>
+                <w:b/>
+                <w:sz w:val="22"/>
+              </w:rPr>
+              <w:t>PRECIO UNITARIO ($)</w:t>
+            </w:r>
+          </w:p>
+        </w:tc>
+        <w:tc>
+          <w:tcPr>
+            <w:tcW w:type="dxa" w:w="1304"/>
+            <w:vAlign w:val="center"/>
+            <w:shd w:val="clear" w:color="auto" w:fill="E6E6E6"/>
+          </w:tcPr>
+          <w:p>
+            <w:pPr>
+              <w:spacing w:before="40" w:after="40"/>
+              <w:jc w:val="center"/>
+            </w:pPr>
+            <w:r>
+              <w:rPr>
+                <w:b/>
+                <w:sz w:val="22"/>
+              </w:rPr>
+              <w:t>UNIDAD</w:t>
+            </w:r>
+          </w:p>
+        </w:tc>
+      </w:tr>
+      <w:tr>
+        <w:tc>
+          <w:tcPr>
+            <w:tcW w:type="dxa" w:w="1531"/>
+            <w:vAlign w:val="center"/>
+          </w:tcPr>
+          <w:p>
+            <w:pPr>
+              <w:spacing w:before="20" w:after="20"/>
+              <w:jc w:val="left"/>
+            </w:pPr>
+            <w:r>
+              <w:rPr>
+                <w:sz w:val="21"/>
+              </w:rPr>
+              <w:t>Mobiliario</w:t>
+            </w:r>
+          </w:p>
+        </w:tc>
+        <w:tc>
+          <w:tcPr>
+            <w:tcW w:type="dxa" w:w="3855"/>
+            <w:vAlign w:val="center"/>
+          </w:tcPr>
+          <w:p>
+            <w:pPr>
+              <w:spacing w:before="20" w:after="20"/>
+              <w:jc w:val="left"/>
+            </w:pPr>
+            <w:r>
+              <w:rPr>
+                <w:sz w:val="21"/>
+              </w:rPr>
+              <w:t>Cama 2 Plazas</w:t>
+            </w:r>
+          </w:p>
+        </w:tc>
+        <w:tc>
+          <w:tcPr>
+            <w:tcW w:type="dxa" w:w="2098"/>
+            <w:vAlign w:val="center"/>
+          </w:tcPr>
+          <w:p>
+            <w:pPr>
+              <w:spacing w:before="20" w:after="20"/>
+              <w:jc w:val="center"/>
+            </w:pPr>
+            <w:r>
+              <w:rPr>
+                <w:sz w:val="21"/>
+              </w:rPr>
+              <w:t>8,25 UF + IVA</w:t>
+            </w:r>
+          </w:p>
+        </w:tc>
+        <w:tc>
+          <w:tcPr>
+            <w:tcW w:type="dxa" w:w="1304"/>
+            <w:vAlign w:val="center"/>
+          </w:tcPr>
+          <w:p>
+            <w:pPr>
+              <w:spacing w:before="20" w:after="20"/>
+              <w:jc w:val="center"/>
+            </w:pPr>
+            <w:r>
+              <w:rPr>
+                <w:sz w:val="21"/>
+              </w:rPr>
+              <w:t>unidad</w:t>
+            </w:r>
+          </w:p>
+        </w:tc>
+      </w:tr>
+      <w:tr>
+        <w:tc>
+          <w:tcPr>
+            <w:tcW w:type="dxa" w:w="1531"/>
+            <w:vAlign w:val="center"/>
+          </w:tcPr>
+          <w:p>
+            <w:pPr>
+              <w:spacing w:before="20" w:after="20"/>
+              <w:jc w:val="left"/>
+            </w:pPr>
+            <w:r>
+              <w:rPr>
+                <w:sz w:val="21"/>
+              </w:rPr>
+              <w:t>Mobiliario</w:t>
+            </w:r>
+          </w:p>
+        </w:tc>
+        <w:tc>
+          <w:tcPr>
+            <w:tcW w:type="dxa" w:w="3855"/>
+            <w:vAlign w:val="center"/>
+          </w:tcPr>
+          <w:p>
+            <w:pPr>
+              <w:spacing w:before="20" w:after="20"/>
+              <w:jc w:val="left"/>
+            </w:pPr>
+            <w:r>
+              <w:rPr>
+                <w:sz w:val="21"/>
+              </w:rPr>
+              <w:t>Velador pieza principal</w:t>
+            </w:r>
+          </w:p>
+        </w:tc>
+        <w:tc>
+          <w:tcPr>
+            <w:tcW w:type="dxa" w:w="2098"/>
+            <w:vAlign w:val="center"/>
+          </w:tcPr>
+          <w:p>
+            <w:pPr>
+              <w:spacing w:before="20" w:after="20"/>
+              <w:jc w:val="center"/>
+            </w:pPr>
+            <w:r>
+              <w:rPr>
+                <w:sz w:val="21"/>
+              </w:rPr>
+              <w:t>2 UF + IVA</w:t>
+            </w:r>
+          </w:p>
+        </w:tc>
+        <w:tc>
+          <w:tcPr>
+            <w:tcW w:type="dxa" w:w="1304"/>
+            <w:vAlign w:val="center"/>
+          </w:tcPr>
+          <w:p>
+            <w:pPr>
+              <w:spacing w:before="20" w:after="20"/>
+              <w:jc w:val="center"/>
+            </w:pPr>
+            <w:r>
+              <w:rPr>
+                <w:sz w:val="21"/>
+              </w:rPr>
+              <w:t>c/u</w:t>
+            </w:r>
+          </w:p>
+        </w:tc>
+      </w:tr>
+      <w:tr>
+        <w:tc>
+          <w:tcPr>
+            <w:tcW w:type="dxa" w:w="1531"/>
+            <w:vAlign w:val="center"/>
+          </w:tcPr>
+          <w:p>
+            <w:pPr>
+              <w:spacing w:before="20" w:after="20"/>
+              <w:jc w:val="left"/>
+            </w:pPr>
+            <w:r>
+              <w:rPr>
+                <w:sz w:val="21"/>
+              </w:rPr>
+              <w:t>Mobiliario</w:t>
+            </w:r>
+          </w:p>
+        </w:tc>
+        <w:tc>
+          <w:tcPr>
+            <w:tcW w:type="dxa" w:w="3855"/>
+            <w:vAlign w:val="center"/>
+          </w:tcPr>
+          <w:p>
+            <w:pPr>
+              <w:spacing w:before="20" w:after="20"/>
+              <w:jc w:val="left"/>
+            </w:pPr>
+            <w:r>
+              <w:rPr>
+                <w:sz w:val="21"/>
+              </w:rPr>
+              <w:t>Respaldo cama pieza principal</w:t>
+            </w:r>
+          </w:p>
+        </w:tc>
+        <w:tc>
+          <w:tcPr>
+            <w:tcW w:type="dxa" w:w="2098"/>
+            <w:vAlign w:val="center"/>
+          </w:tcPr>
+          <w:p>
+            <w:pPr>
+              <w:spacing w:before="20" w:after="20"/>
+              <w:jc w:val="center"/>
+            </w:pPr>
+            <w:r>
+              <w:rPr>
+                <w:sz w:val="21"/>
+              </w:rPr>
+              <w:t>2 UF + IVA</w:t>
+            </w:r>
+          </w:p>
+        </w:tc>
+        <w:tc>
+          <w:tcPr>
+            <w:tcW w:type="dxa" w:w="1304"/>
+            <w:vAlign w:val="center"/>
+          </w:tcPr>
+          <w:p>
+            <w:pPr>
+              <w:spacing w:before="20" w:after="20"/>
+              <w:jc w:val="center"/>
+            </w:pPr>
+            <w:r>
+              <w:rPr>
+                <w:sz w:val="21"/>
+              </w:rPr>
+              <w:t>unidad</w:t>
+            </w:r>
+          </w:p>
+        </w:tc>
+      </w:tr>
+      <w:tr>
+        <w:tc>
+          <w:tcPr>
+            <w:tcW w:type="dxa" w:w="1531"/>
+            <w:vAlign w:val="center"/>
+          </w:tcPr>
+          <w:p>
+            <w:pPr>
+              <w:spacing w:before="20" w:after="20"/>
+              <w:jc w:val="left"/>
+            </w:pPr>
+            <w:r>
+              <w:rPr>
+                <w:sz w:val="21"/>
+              </w:rPr>
+              <w:t>Mobiliario</w:t>
+            </w:r>
+          </w:p>
+        </w:tc>
+        <w:tc>
+          <w:tcPr>
+            <w:tcW w:type="dxa" w:w="3855"/>
+            <w:vAlign w:val="center"/>
+          </w:tcPr>
+          <w:p>
+            <w:pPr>
+              <w:spacing w:before="20" w:after="20"/>
+              <w:jc w:val="left"/>
+            </w:pPr>
+            <w:r>
+              <w:rPr>
+                <w:sz w:val="21"/>
+              </w:rPr>
+              <w:t>Cubrecolchón cama 2 plazas</w:t>
+            </w:r>
+          </w:p>
+        </w:tc>
+        <w:tc>
+          <w:tcPr>
+            <w:tcW w:type="dxa" w:w="2098"/>
+            <w:vAlign w:val="center"/>
+          </w:tcPr>
+          <w:p>
+            <w:pPr>
+              <w:spacing w:before="20" w:after="20"/>
+              <w:jc w:val="center"/>
+            </w:pPr>
+            <w:r>
+              <w:rPr>
+                <w:sz w:val="21"/>
+              </w:rPr>
+              <w:t>0,75 UF + IVA</w:t>
+            </w:r>
+          </w:p>
+        </w:tc>
+        <w:tc>
+          <w:tcPr>
+            <w:tcW w:type="dxa" w:w="1304"/>
+            <w:vAlign w:val="center"/>
+          </w:tcPr>
+          <w:p>
+            <w:pPr>
+              <w:spacing w:before="20" w:after="20"/>
+              <w:jc w:val="center"/>
+            </w:pPr>
+            <w:r>
+              <w:rPr>
+                <w:sz w:val="21"/>
+              </w:rPr>
+              <w:t>unidad</w:t>
+            </w:r>
+          </w:p>
+        </w:tc>
+      </w:tr>
+      <w:tr>
+        <w:tc>
+          <w:tcPr>
+            <w:tcW w:type="dxa" w:w="1531"/>
+            <w:vAlign w:val="center"/>
+          </w:tcPr>
+          <w:p>
+            <w:pPr>
+              <w:spacing w:before="20" w:after="20"/>
+              <w:jc w:val="left"/>
+            </w:pPr>
+            <w:r>
+              <w:rPr>
+                <w:sz w:val="21"/>
+              </w:rPr>
+              <w:t>Mobiliario</w:t>
+            </w:r>
+          </w:p>
+        </w:tc>
+        <w:tc>
+          <w:tcPr>
+            <w:tcW w:type="dxa" w:w="3855"/>
+            <w:vAlign w:val="center"/>
+          </w:tcPr>
+          <w:p>
+            <w:pPr>
+              <w:spacing w:before="20" w:after="20"/>
+              <w:jc w:val="left"/>
+            </w:pPr>
+            <w:r>
+              <w:rPr>
+                <w:sz w:val="21"/>
+              </w:rPr>
+              <w:t>Lámpara velador</w:t>
+            </w:r>
+          </w:p>
+        </w:tc>
+        <w:tc>
+          <w:tcPr>
+            <w:tcW w:type="dxa" w:w="2098"/>
+            <w:vAlign w:val="center"/>
+          </w:tcPr>
+          <w:p>
+            <w:pPr>
+              <w:spacing w:before="20" w:after="20"/>
+              <w:jc w:val="center"/>
+            </w:pPr>
+            <w:r>
+              <w:rPr>
+                <w:sz w:val="21"/>
+              </w:rPr>
+              <w:t>1 UF + IVA</w:t>
+            </w:r>
+          </w:p>
+        </w:tc>
+        <w:tc>
+          <w:tcPr>
+            <w:tcW w:type="dxa" w:w="1304"/>
+            <w:vAlign w:val="center"/>
+          </w:tcPr>
+          <w:p>
+            <w:pPr>
+              <w:spacing w:before="20" w:after="20"/>
+              <w:jc w:val="center"/>
+            </w:pPr>
+            <w:r>
+              <w:rPr>
+                <w:sz w:val="21"/>
+              </w:rPr>
+              <w:t>c/u</w:t>
+            </w:r>
+          </w:p>
+        </w:tc>
+      </w:tr>
+      <w:tr>
+        <w:tc>
+          <w:tcPr>
+            <w:tcW w:type="dxa" w:w="1531"/>
+            <w:vAlign w:val="center"/>
+          </w:tcPr>
+          <w:p>
+            <w:pPr>
+              <w:spacing w:before="20" w:after="20"/>
+              <w:jc w:val="left"/>
+            </w:pPr>
+            <w:r>
+              <w:rPr>
+                <w:sz w:val="21"/>
+              </w:rPr>
+              <w:t>Mobiliario</w:t>
+            </w:r>
+          </w:p>
+        </w:tc>
+        <w:tc>
+          <w:tcPr>
+            <w:tcW w:type="dxa" w:w="3855"/>
+            <w:vAlign w:val="center"/>
+          </w:tcPr>
+          <w:p>
+            <w:pPr>
+              <w:spacing w:before="20" w:after="20"/>
+              <w:jc w:val="left"/>
+            </w:pPr>
+            <w:r>
+              <w:rPr>
+                <w:sz w:val="21"/>
+              </w:rPr>
+              <w:t>Mueble/arrimo</w:t>
+            </w:r>
+          </w:p>
+        </w:tc>
+        <w:tc>
+          <w:tcPr>
+            <w:tcW w:type="dxa" w:w="2098"/>
+            <w:vAlign w:val="center"/>
+          </w:tcPr>
+          <w:p>
+            <w:pPr>
+              <w:spacing w:before="20" w:after="20"/>
+              <w:jc w:val="center"/>
+            </w:pPr>
+            <w:r>
+              <w:rPr>
+                <w:sz w:val="21"/>
+              </w:rPr>
+              <w:t>1,5 UF + IVA</w:t>
+            </w:r>
+          </w:p>
+        </w:tc>
+        <w:tc>
+          <w:tcPr>
+            <w:tcW w:type="dxa" w:w="1304"/>
+            <w:vAlign w:val="center"/>
+          </w:tcPr>
+          <w:p>
+            <w:pPr>
+              <w:spacing w:before="20" w:after="20"/>
+              <w:jc w:val="center"/>
+            </w:pPr>
+            <w:r>
+              <w:rPr>
+                <w:sz w:val="21"/>
+              </w:rPr>
+              <w:t>unidad</w:t>
+            </w:r>
+          </w:p>
+        </w:tc>
+      </w:tr>
+      <w:tr>
+        <w:tc>
+          <w:tcPr>
+            <w:tcW w:type="dxa" w:w="1531"/>
+            <w:vAlign w:val="center"/>
+          </w:tcPr>
+          <w:p>
+            <w:pPr>
+              <w:spacing w:before="20" w:after="20"/>
+              <w:jc w:val="left"/>
+            </w:pPr>
+            <w:r>
+              <w:rPr>
+                <w:sz w:val="21"/>
+              </w:rPr>
+              <w:t>Mobiliario</w:t>
+            </w:r>
+          </w:p>
+        </w:tc>
+        <w:tc>
+          <w:tcPr>
+            <w:tcW w:type="dxa" w:w="3855"/>
+            <w:vAlign w:val="center"/>
+          </w:tcPr>
+          <w:p>
+            <w:pPr>
+              <w:spacing w:before="20" w:after="20"/>
+              <w:jc w:val="left"/>
+            </w:pPr>
+            <w:r>
+              <w:rPr>
+                <w:sz w:val="21"/>
+              </w:rPr>
+              <w:t>Camarote pieza chica</w:t>
+            </w:r>
+          </w:p>
+        </w:tc>
+        <w:tc>
+          <w:tcPr>
+            <w:tcW w:type="dxa" w:w="2098"/>
+            <w:vAlign w:val="center"/>
+          </w:tcPr>
+          <w:p>
+            <w:pPr>
+              <w:spacing w:before="20" w:after="20"/>
+              <w:jc w:val="center"/>
+            </w:pPr>
+            <w:r>
+              <w:rPr>
+                <w:sz w:val="21"/>
+              </w:rPr>
+              <w:t>5 UF + IVA</w:t>
+            </w:r>
+          </w:p>
+        </w:tc>
+        <w:tc>
+          <w:tcPr>
+            <w:tcW w:type="dxa" w:w="1304"/>
+            <w:vAlign w:val="center"/>
+          </w:tcPr>
+          <w:p>
+            <w:pPr>
+              <w:spacing w:before="20" w:after="20"/>
+              <w:jc w:val="center"/>
+            </w:pPr>
+            <w:r>
+              <w:rPr>
+                <w:sz w:val="21"/>
+              </w:rPr>
+              <w:t>unidad</w:t>
+            </w:r>
+          </w:p>
+        </w:tc>
+      </w:tr>
+      <w:tr>
+        <w:tc>
+          <w:tcPr>
+            <w:tcW w:type="dxa" w:w="1531"/>
+            <w:vAlign w:val="center"/>
+          </w:tcPr>
+          <w:p>
+            <w:pPr>
+              <w:spacing w:before="20" w:after="20"/>
+              <w:jc w:val="left"/>
+            </w:pPr>
+            <w:r>
+              <w:rPr>
+                <w:sz w:val="21"/>
+              </w:rPr>
+              <w:t>Mobiliario</w:t>
+            </w:r>
+          </w:p>
+        </w:tc>
+        <w:tc>
+          <w:tcPr>
+            <w:tcW w:type="dxa" w:w="3855"/>
+            <w:vAlign w:val="center"/>
+          </w:tcPr>
+          <w:p>
+            <w:pPr>
+              <w:spacing w:before="20" w:after="20"/>
+              <w:jc w:val="left"/>
+            </w:pPr>
+            <w:r>
+              <w:rPr>
+                <w:sz w:val="21"/>
+              </w:rPr>
+              <w:t>Colchón 1 plaza</w:t>
+            </w:r>
+          </w:p>
+        </w:tc>
+        <w:tc>
+          <w:tcPr>
+            <w:tcW w:type="dxa" w:w="2098"/>
+            <w:vAlign w:val="center"/>
+          </w:tcPr>
+          <w:p>
+            <w:pPr>
+              <w:spacing w:before="20" w:after="20"/>
+              <w:jc w:val="center"/>
+            </w:pPr>
+            <w:r>
+              <w:rPr>
+                <w:sz w:val="21"/>
+              </w:rPr>
+              <w:t>3 UF + IVA</w:t>
+            </w:r>
+          </w:p>
+        </w:tc>
+        <w:tc>
+          <w:tcPr>
+            <w:tcW w:type="dxa" w:w="1304"/>
+            <w:vAlign w:val="center"/>
+          </w:tcPr>
+          <w:p>
+            <w:pPr>
+              <w:spacing w:before="20" w:after="20"/>
+              <w:jc w:val="center"/>
+            </w:pPr>
+            <w:r>
+              <w:rPr>
+                <w:sz w:val="21"/>
+              </w:rPr>
+              <w:t>c/u</w:t>
+            </w:r>
+          </w:p>
+        </w:tc>
+      </w:tr>
+      <w:tr>
+        <w:tc>
+          <w:tcPr>
+            <w:tcW w:type="dxa" w:w="1531"/>
+            <w:vAlign w:val="center"/>
+          </w:tcPr>
+          <w:p>
+            <w:pPr>
+              <w:spacing w:before="20" w:after="20"/>
+              <w:jc w:val="left"/>
+            </w:pPr>
+            <w:r>
+              <w:rPr>
+                <w:sz w:val="21"/>
+              </w:rPr>
+              <w:t>Mobiliario</w:t>
+            </w:r>
+          </w:p>
+        </w:tc>
+        <w:tc>
+          <w:tcPr>
+            <w:tcW w:type="dxa" w:w="3855"/>
+            <w:vAlign w:val="center"/>
+          </w:tcPr>
+          <w:p>
+            <w:pPr>
+              <w:spacing w:before="20" w:after="20"/>
+              <w:jc w:val="left"/>
+            </w:pPr>
+            <w:r>
+              <w:rPr>
+                <w:sz w:val="21"/>
+              </w:rPr>
+              <w:t>Cubrecolchón 1 Plaza</w:t>
+            </w:r>
+          </w:p>
+        </w:tc>
+        <w:tc>
+          <w:tcPr>
+            <w:tcW w:type="dxa" w:w="2098"/>
+            <w:vAlign w:val="center"/>
+          </w:tcPr>
+          <w:p>
+            <w:pPr>
+              <w:spacing w:before="20" w:after="20"/>
+              <w:jc w:val="center"/>
+            </w:pPr>
+            <w:r>
+              <w:rPr>
+                <w:sz w:val="21"/>
+              </w:rPr>
+              <w:t>0,5 UF + IVA</w:t>
+            </w:r>
+          </w:p>
+        </w:tc>
+        <w:tc>
+          <w:tcPr>
+            <w:tcW w:type="dxa" w:w="1304"/>
+            <w:vAlign w:val="center"/>
+          </w:tcPr>
+          <w:p>
+            <w:pPr>
+              <w:spacing w:before="20" w:after="20"/>
+              <w:jc w:val="center"/>
+            </w:pPr>
+            <w:r>
+              <w:rPr>
+                <w:sz w:val="21"/>
+              </w:rPr>
+              <w:t>c/u</w:t>
+            </w:r>
+          </w:p>
+        </w:tc>
+      </w:tr>
+      <w:tr>
+        <w:tc>
+          <w:tcPr>
+            <w:tcW w:type="dxa" w:w="1531"/>
+            <w:vAlign w:val="center"/>
+          </w:tcPr>
+          <w:p>
+            <w:pPr>
+              <w:spacing w:before="20" w:after="20"/>
+              <w:jc w:val="left"/>
+            </w:pPr>
+            <w:r>
+              <w:rPr>
+                <w:sz w:val="21"/>
+              </w:rPr>
+              <w:t>Mobiliario</w:t>
+            </w:r>
+          </w:p>
+        </w:tc>
+        <w:tc>
+          <w:tcPr>
+            <w:tcW w:type="dxa" w:w="3855"/>
+            <w:vAlign w:val="center"/>
+          </w:tcPr>
+          <w:p>
+            <w:pPr>
+              <w:spacing w:before="20" w:after="20"/>
+              <w:jc w:val="left"/>
+            </w:pPr>
+            <w:r>
+              <w:rPr>
+                <w:sz w:val="21"/>
+              </w:rPr>
+              <w:t>Estante</w:t>
+            </w:r>
+          </w:p>
+        </w:tc>
+        <w:tc>
+          <w:tcPr>
+            <w:tcW w:type="dxa" w:w="2098"/>
+            <w:vAlign w:val="center"/>
+          </w:tcPr>
+          <w:p>
+            <w:pPr>
+              <w:spacing w:before="20" w:after="20"/>
+              <w:jc w:val="center"/>
+            </w:pPr>
+            <w:r>
+              <w:rPr>
+                <w:sz w:val="21"/>
+              </w:rPr>
+              <w:t>1,5 UF + IVA</w:t>
+            </w:r>
+          </w:p>
+        </w:tc>
+        <w:tc>
+          <w:tcPr>
+            <w:tcW w:type="dxa" w:w="1304"/>
+            <w:vAlign w:val="center"/>
+          </w:tcPr>
+          <w:p>
+            <w:pPr>
+              <w:spacing w:before="20" w:after="20"/>
+              <w:jc w:val="center"/>
+            </w:pPr>
+            <w:r>
+              <w:rPr>
+                <w:sz w:val="21"/>
+              </w:rPr>
+              <w:t>unidad</w:t>
+            </w:r>
+          </w:p>
+        </w:tc>
+      </w:tr>
+      <w:tr>
+        <w:tc>
+          <w:tcPr>
+            <w:tcW w:type="dxa" w:w="1531"/>
+            <w:vAlign w:val="center"/>
+          </w:tcPr>
+          <w:p>
+            <w:pPr>
+              <w:spacing w:before="20" w:after="20"/>
+              <w:jc w:val="left"/>
+            </w:pPr>
+            <w:r>
+              <w:rPr>
+                <w:sz w:val="21"/>
+              </w:rPr>
+              <w:t>Mobiliario</w:t>
+            </w:r>
+          </w:p>
+        </w:tc>
+        <w:tc>
+          <w:tcPr>
+            <w:tcW w:type="dxa" w:w="3855"/>
+            <w:vAlign w:val="center"/>
+          </w:tcPr>
+          <w:p>
+            <w:pPr>
+              <w:spacing w:before="20" w:after="20"/>
+              <w:jc w:val="left"/>
+            </w:pPr>
+            <w:r>
+              <w:rPr>
+                <w:sz w:val="21"/>
+              </w:rPr>
+              <w:t>Velador pieza chica</w:t>
+            </w:r>
+          </w:p>
+        </w:tc>
+        <w:tc>
+          <w:tcPr>
+            <w:tcW w:type="dxa" w:w="2098"/>
+            <w:vAlign w:val="center"/>
+          </w:tcPr>
+          <w:p>
+            <w:pPr>
+              <w:spacing w:before="20" w:after="20"/>
+              <w:jc w:val="center"/>
+            </w:pPr>
+            <w:r>
+              <w:rPr>
+                <w:sz w:val="21"/>
+              </w:rPr>
+              <w:t>1 UF + IVA</w:t>
+            </w:r>
+          </w:p>
+        </w:tc>
+        <w:tc>
+          <w:tcPr>
+            <w:tcW w:type="dxa" w:w="1304"/>
+            <w:vAlign w:val="center"/>
+          </w:tcPr>
+          <w:p>
+            <w:pPr>
+              <w:spacing w:before="20" w:after="20"/>
+              <w:jc w:val="center"/>
+            </w:pPr>
+            <w:r>
+              <w:rPr>
+                <w:sz w:val="21"/>
+              </w:rPr>
+              <w:t>unidad</w:t>
+            </w:r>
+          </w:p>
+        </w:tc>
+      </w:tr>
+      <w:tr>
+        <w:tc>
+          <w:tcPr>
+            <w:tcW w:type="dxa" w:w="1531"/>
+            <w:vAlign w:val="center"/>
+          </w:tcPr>
+          <w:p>
+            <w:pPr>
+              <w:spacing w:before="20" w:after="20"/>
+              <w:jc w:val="left"/>
+            </w:pPr>
+            <w:r>
+              <w:rPr>
+                <w:sz w:val="21"/>
+              </w:rPr>
+              <w:t>Mobiliario</w:t>
+            </w:r>
+          </w:p>
+        </w:tc>
+        <w:tc>
+          <w:tcPr>
+            <w:tcW w:type="dxa" w:w="3855"/>
+            <w:vAlign w:val="center"/>
+          </w:tcPr>
+          <w:p>
+            <w:pPr>
+              <w:spacing w:before="20" w:after="20"/>
+              <w:jc w:val="left"/>
+            </w:pPr>
+            <w:r>
+              <w:rPr>
+                <w:sz w:val="21"/>
+              </w:rPr>
+              <w:t>Reposición Microondas</w:t>
+            </w:r>
+          </w:p>
+        </w:tc>
+        <w:tc>
+          <w:tcPr>
+            <w:tcW w:type="dxa" w:w="2098"/>
+            <w:vAlign w:val="center"/>
+          </w:tcPr>
+          <w:p>
+            <w:pPr>
+              <w:spacing w:before="20" w:after="20"/>
+              <w:jc w:val="center"/>
+            </w:pPr>
+            <w:r>
+              <w:rPr>
+                <w:sz w:val="21"/>
+              </w:rPr>
+              <w:t>1,6286 UF + IVA</w:t>
+            </w:r>
+          </w:p>
+        </w:tc>
+        <w:tc>
+          <w:tcPr>
+            <w:tcW w:type="dxa" w:w="1304"/>
+            <w:vAlign w:val="center"/>
+          </w:tcPr>
+          <w:p>
+            <w:pPr>
+              <w:spacing w:before="20" w:after="20"/>
+              <w:jc w:val="center"/>
+            </w:pPr>
+            <w:r>
+              <w:rPr>
+                <w:sz w:val="21"/>
+              </w:rPr>
+              <w:t>c/u</w:t>
+            </w:r>
+          </w:p>
+        </w:tc>
+      </w:tr>
+      <w:tr>
+        <w:tc>
+          <w:tcPr>
+            <w:tcW w:type="dxa" w:w="1531"/>
+            <w:vAlign w:val="center"/>
+          </w:tcPr>
+          <w:p>
+            <w:pPr>
+              <w:spacing w:before="20" w:after="20"/>
+              <w:jc w:val="left"/>
+            </w:pPr>
+            <w:r>
+              <w:rPr>
+                <w:sz w:val="21"/>
+              </w:rPr>
+              <w:t>Mobiliario</w:t>
+            </w:r>
+          </w:p>
+        </w:tc>
+        <w:tc>
+          <w:tcPr>
+            <w:tcW w:type="dxa" w:w="3855"/>
+            <w:vAlign w:val="center"/>
+          </w:tcPr>
+          <w:p>
+            <w:pPr>
+              <w:spacing w:before="20" w:after="20"/>
+              <w:jc w:val="left"/>
+            </w:pPr>
+            <w:r>
+              <w:rPr>
+                <w:sz w:val="21"/>
+              </w:rPr>
+              <w:t>Reposición Juego de Terraza</w:t>
+            </w:r>
+          </w:p>
+        </w:tc>
+        <w:tc>
+          <w:tcPr>
+            <w:tcW w:type="dxa" w:w="2098"/>
+            <w:vAlign w:val="center"/>
+          </w:tcPr>
+          <w:p>
+            <w:pPr>
+              <w:spacing w:before="20" w:after="20"/>
+              <w:jc w:val="center"/>
+            </w:pPr>
+            <w:r>
+              <w:rPr>
+                <w:sz w:val="21"/>
+              </w:rPr>
+              <w:t>1,9227 UF + IVA</w:t>
+            </w:r>
+          </w:p>
+        </w:tc>
+        <w:tc>
+          <w:tcPr>
+            <w:tcW w:type="dxa" w:w="1304"/>
+            <w:vAlign w:val="center"/>
+          </w:tcPr>
+          <w:p>
+            <w:pPr>
+              <w:spacing w:before="20" w:after="20"/>
+              <w:jc w:val="center"/>
+            </w:pPr>
+            <w:r>
+              <w:rPr>
+                <w:sz w:val="21"/>
+              </w:rPr>
+              <w:t>c/u</w:t>
+            </w:r>
+          </w:p>
+        </w:tc>
+      </w:tr>
+      <w:tr>
+        <w:tc>
+          <w:tcPr>
+            <w:tcW w:type="dxa" w:w="1531"/>
+            <w:vAlign w:val="center"/>
+          </w:tcPr>
+          <w:p>
+            <w:pPr>
+              <w:spacing w:before="20" w:after="20"/>
+              <w:jc w:val="left"/>
+            </w:pPr>
+            <w:r>
+              <w:rPr>
+                <w:sz w:val="21"/>
+              </w:rPr>
+              <w:t>Mobiliario</w:t>
+            </w:r>
+          </w:p>
+        </w:tc>
+        <w:tc>
+          <w:tcPr>
+            <w:tcW w:type="dxa" w:w="3855"/>
+            <w:vAlign w:val="center"/>
+          </w:tcPr>
+          <w:p>
+            <w:pPr>
+              <w:spacing w:before="20" w:after="20"/>
+              <w:jc w:val="left"/>
+            </w:pPr>
+            <w:r>
+              <w:rPr>
+                <w:sz w:val="21"/>
+              </w:rPr>
+              <w:t>Reposición Pisos de Cocina</w:t>
+            </w:r>
+          </w:p>
+        </w:tc>
+        <w:tc>
+          <w:tcPr>
+            <w:tcW w:type="dxa" w:w="2098"/>
+            <w:vAlign w:val="center"/>
+          </w:tcPr>
+          <w:p>
+            <w:pPr>
+              <w:spacing w:before="20" w:after="20"/>
+              <w:jc w:val="center"/>
+            </w:pPr>
+            <w:r>
+              <w:rPr>
+                <w:sz w:val="21"/>
+              </w:rPr>
+              <w:t>1,242 UF + IVA</w:t>
+            </w:r>
+          </w:p>
+        </w:tc>
+        <w:tc>
+          <w:tcPr>
+            <w:tcW w:type="dxa" w:w="1304"/>
+            <w:vAlign w:val="center"/>
+          </w:tcPr>
+          <w:p>
+            <w:pPr>
+              <w:spacing w:before="20" w:after="20"/>
+              <w:jc w:val="center"/>
+            </w:pPr>
+            <w:r>
+              <w:rPr>
+                <w:sz w:val="21"/>
+              </w:rPr>
+              <w:t>c/u</w:t>
+            </w:r>
+          </w:p>
+        </w:tc>
+      </w:tr>
+    </w:tbl>
     <w:p>
       <w:pPr>
         <w:spacing w:line="276" w:lineRule="auto" w:after="120"/>
@@ -1212,7 +4096,7 @@
         <w:spacing w:line="276" w:lineRule="auto" w:after="120"/>
       </w:pPr>
       <w:r>
-        <w:t>Presente a este acto [[AVAL.NOMBRE]], [[AVAL.NACIONALIDAD]], [[AVAL.ESTADO_CIVIL]], [[AVAL.PROFESION]], cedula de identidad numero [[AVAL.RUT]], domiciliado en [[AVAL.DOMICILIO]], quien se constituye en aval y codeudor solidario de la Arrendataria respecto de todas y cada una de las obligaciones emanadas del presente contrato, incluyendo sus modificaciones de renta, plazo y demas estipulaciones.</w:t>
+        <w:t>Presente a este acto [[AVAL.NOMBRE]], [[AVAL.NACIONALIDAD]], [[AVAL.ESTADO_CIVIL]], [[AVAL.PROFESION]], cédula de identidad número [[AVAL.RUT]], domiciliado en [[AVAL.DOMICILIO]], quien se constituye en aval y codeudor solidario de la Arrendataria respecto de todas y cada una de las obligaciones emanadas del presente contrato, incluyendo sus modificaciones de renta, plazo y demas estipulaciones.</w:t>
       </w:r>
     </w:p>
     <w:p>
@@ -1245,7 +4129,7 @@
         <w:spacing w:line="276" w:lineRule="auto" w:after="120"/>
       </w:pPr>
       <w:r>
-        <w:t>En caso de que la Arrendataria y/o el Aval hayan firmado el presente contrato usando un documento de identificacion distinto a la cedula de identidad chilena, se obligan a comparecer a las oficinas de [[ARRENDADORA.RAZON_SOCIAL]] en un plazo no mayor a cinco meses desde [[CONTRATO.FECHA_INICIO]] para firmar nuevamente ante notario con cedula chilena vigente.</w:t>
+        <w:t>En caso de que la Arrendataria y/o el Aval hayan firmado el presente contrato usando un documento de identificacion distinto a la cédula de identidad chilena, se obligan a comparecer a las oficinas de [[ARRENDADORA.RAZON_SOCIAL]] en un plazo no mayor a cinco meses desde [[CONTRATO.FECHA_INICIO]] para firmar nuevamente ante notario con cédula chilena vigente.</w:t>
       </w:r>
     </w:p>
     <w:p>
@@ -1546,12 +4430,23 @@
     </w:p>
     <w:p>
       <w:pPr>
-        <w:spacing w:line="276" w:lineRule="auto" w:after="120" w:before="240"/>
+        <w:sectPr>
+          <w:pgSz w:w="12240" w:h="15840"/>
+          <w:pgMar w:top="1417" w:right="1417" w:bottom="1417" w:left="1417" w:header="567" w:footer="720" w:gutter="0"/>
+          <w:cols w:space="720"/>
+          <w:docGrid w:linePitch="360"/>
+        </w:sectPr>
+      </w:pPr>
+    </w:p>
+    <w:p>
+      <w:pPr>
+        <w:spacing w:after="200"/>
+        <w:jc w:val="center"/>
       </w:pPr>
       <w:r>
         <w:rPr>
           <w:b/>
-          <w:sz w:val="24"/>
+          <w:sz w:val="28"/>
         </w:rPr>
         <w:t>DECLARACION DE VINCULO CON PERSONAS EXPUESTAS POLITICAMENTE (PEP)</w:t>
       </w:r>
@@ -1561,7 +4456,7 @@
         <w:spacing w:line="276" w:lineRule="auto" w:after="120"/>
       </w:pPr>
       <w:r>
-        <w:t>Yo, [[ARRENDATARIO.NOMBRE]], cedula de identidad numero [[ARRENDATARIO.RUT]], de nacionalidad [[ARRENDATARIO.NACIONALIDAD]], declaro no ser conyuge ni pariente hasta segundo grado de consanguinidad, ni haber celebrado pacto de actuacion conjunta para influir en sociedades constituidas en Chile con personas politicamente expuestas en los terminos de la normativa vigente.</w:t>
+        <w:t>Yo, [[ARRENDATARIO.NOMBRE]], cédula de identidad número [[ARRENDATARIO.RUT]], de nacionalidad [[ARRENDATARIO.NACIONALIDAD]], declaro no ser conyuge ni pariente hasta segúndo grado de consanguinidad, ni haber celebrado pacto de actuacion conjunta para influir en sociedades constituidas en Chile con personas politicamente expuestas en los terminos de la normativa vigente.</w:t>
       </w:r>
     </w:p>
     <w:p>
@@ -1579,12 +4474,24 @@
     </w:p>
     <w:p>
       <w:pPr>
-        <w:spacing w:line="276" w:lineRule="auto" w:after="120" w:before="240"/>
+        <w:sectPr>
+          <w:headerReference w:type="default" r:id="rId9"/>
+          <w:pgSz w:w="12240" w:h="15840"/>
+          <w:pgMar w:top="1417" w:right="1417" w:bottom="1417" w:left="1417" w:header="567" w:footer="720" w:gutter="0"/>
+          <w:cols w:space="720"/>
+          <w:docGrid w:linePitch="360"/>
+        </w:sectPr>
+      </w:pPr>
+    </w:p>
+    <w:p>
+      <w:pPr>
+        <w:spacing w:after="200"/>
+        <w:jc w:val="center"/>
       </w:pPr>
       <w:r>
         <w:rPr>
           <w:b/>
-          <w:sz w:val="24"/>
+          <w:sz w:val="28"/>
         </w:rPr>
         <w:t>DECLARACION DE VINCULO CON PERSONAS EXPUESTAS POLITICAMENTE (PEP) - AVAL</w:t>
       </w:r>
@@ -1594,7 +4501,7 @@
         <w:spacing w:line="276" w:lineRule="auto" w:after="120"/>
       </w:pPr>
       <w:r>
-        <w:t>Yo, [[AVAL.NOMBRE]], cedula de identidad numero [[AVAL.RUT]], de nacionalidad [[AVAL.NACIONALIDAD]], declaro no ser conyuge ni pariente hasta segundo grado de consanguinidad, ni haber celebrado pacto de actuacion conjunta para influir en sociedades constituidas en Chile con personas politicamente expuestas en los terminos de la normativa vigente.</w:t>
+        <w:t>Yo, [[AVAL.NOMBRE]], cédula de identidad número [[AVAL.RUT]], de nacionalidad [[AVAL.NACIONALIDAD]], declaro no ser conyuge ni pariente hasta segúndo grado de consanguinidad, ni haber celebrado pacto de actuacion conjunta para influir en sociedades constituidas en Chile con personas politicamente expuestas en los terminos de la normativa vigente.</w:t>
       </w:r>
     </w:p>
     <w:p>
@@ -1612,12 +4519,24 @@
     </w:p>
     <w:p>
       <w:pPr>
-        <w:spacing w:line="276" w:lineRule="auto" w:after="120" w:before="240"/>
+        <w:sectPr>
+          <w:headerReference w:type="default" r:id="rId10"/>
+          <w:pgSz w:w="12240" w:h="15840"/>
+          <w:pgMar w:top="1417" w:right="1417" w:bottom="1417" w:left="1417" w:header="567" w:footer="720" w:gutter="0"/>
+          <w:cols w:space="720"/>
+          <w:docGrid w:linePitch="360"/>
+        </w:sectPr>
+      </w:pPr>
+    </w:p>
+    <w:p>
+      <w:pPr>
+        <w:spacing w:after="200"/>
+        <w:jc w:val="center"/>
       </w:pPr>
       <w:r>
         <w:rPr>
           <w:b/>
-          <w:sz w:val="24"/>
+          <w:sz w:val="28"/>
         </w:rPr>
         <w:t>DECLARACION DE ORIGEN DE FONDOS PARA PAGOS ASOCIADOS AL CONTRATO DE ARRENDAMIENTO</w:t>
       </w:r>
@@ -1627,7 +4546,7 @@
         <w:spacing w:line="276" w:lineRule="auto" w:after="120"/>
       </w:pPr>
       <w:r>
-        <w:t>En [[CONTRATO.CIUDAD_FIRMA]], a [[CONTRATO.FECHA_FIRMA]], [[ARRENDATARIO.NOMBRE]], [[ARRENDATARIO.NACIONALIDAD]], [[ARRENDATARIO.ESTADO_CIVIL]], cedula de identidad numero [[ARRENDATARIO.RUT]], domiciliado en [[ARRENDATARIO.DOMICILIO]], certifica y declara lo siguiente:</w:t>
+        <w:t>En [[CONTRATO.CIUDAD_FIRMA]], a [[CONTRATO.FECHA_FIRMA]], [[ARRENDATARIO.NOMBRE]], [[ARRENDATARIO.NACIONALIDAD]], [[ARRENDATARIO.ESTADO_CIVIL]], cédula de identidad número [[ARRENDATARIO.RUT]], domiciliado en [[ARRENDATARIO.DOMICILIO]], certifica y declara lo siguiente:</w:t>
       </w:r>
     </w:p>
     <w:p>
@@ -1668,13 +4587,173 @@
       </w:r>
     </w:p>
     <w:sectPr>
+      <w:headerReference w:type="default" r:id="rId11"/>
       <w:pgSz w:w="12240" w:h="15840"/>
-      <w:pgMar w:top="1417" w:right="1417" w:bottom="1417" w:left="1417" w:header="720" w:footer="720" w:gutter="0"/>
+      <w:pgMar w:top="1417" w:right="1417" w:bottom="1417" w:left="1417" w:header="567" w:footer="720" w:gutter="0"/>
       <w:cols w:space="720"/>
       <w:docGrid w:linePitch="360"/>
     </w:sectPr>
   </w:body>
 </w:document>
+</file>
+
+<file path=word/header1.xml><?xml version="1.0" encoding="utf-8"?>
+<w:hdr xmlns:m="http://schemas.openxmlformats.org/officeDocument/2006/math" xmlns:mc="http://schemas.openxmlformats.org/markup-compatibility/2006" xmlns:mo="http://schemas.microsoft.com/office/mac/office/2008/main" xmlns:mv="urn:schemas-microsoft-com:mac:vml" xmlns:o="urn:schemas-microsoft-com:office:office" xmlns:r="http://schemas.openxmlformats.org/officeDocument/2006/relationships" xmlns:v="urn:schemas-microsoft-com:vml" xmlns:w10="urn:schemas-microsoft-com:office:word" xmlns:w14="http://schemas.microsoft.com/office/word/2010/wordml" xmlns:w="http://schemas.openxmlformats.org/wordprocessingml/2006/main" xmlns:wne="http://schemas.microsoft.com/office/word/2006/wordml" xmlns:wp14="http://schemas.microsoft.com/office/word/2010/wordprocessingDrawing" xmlns:wp="http://schemas.openxmlformats.org/drawingml/2006/wordprocessingDrawing" xmlns:wpc="http://schemas.microsoft.com/office/word/2010/wordprocessingCanvas" xmlns:wpg="http://schemas.microsoft.com/office/word/2010/wordprocessingGroup" xmlns:wpi="http://schemas.microsoft.com/office/word/2010/wordprocessingInk" xmlns:wps="http://schemas.microsoft.com/office/word/2010/wordprocessingShape" mc:Ignorable="w14 wp14">
+  <w:p>
+    <w:pPr>
+      <w:spacing w:after="80"/>
+      <w:jc w:val="left"/>
+    </w:pPr>
+    <w:r>
+      <w:drawing>
+        <wp:inline xmlns:a="http://schemas.openxmlformats.org/drawingml/2006/main" xmlns:pic="http://schemas.openxmlformats.org/drawingml/2006/picture">
+          <wp:extent cx="2304000" cy="751028"/>
+          <wp:docPr id="1" name="Picture 1"/>
+          <wp:cNvGraphicFramePr>
+            <a:graphicFrameLocks noChangeAspect="1"/>
+          </wp:cNvGraphicFramePr>
+          <a:graphic>
+            <a:graphicData uri="http://schemas.openxmlformats.org/drawingml/2006/picture">
+              <pic:pic>
+                <pic:nvPicPr>
+                  <pic:cNvPr id="0" name="uaf-header.png"/>
+                  <pic:cNvPicPr/>
+                </pic:nvPicPr>
+                <pic:blipFill>
+                  <a:blip r:embed="rId1"/>
+                  <a:stretch>
+                    <a:fillRect/>
+                  </a:stretch>
+                </pic:blipFill>
+                <pic:spPr>
+                  <a:xfrm>
+                    <a:off x="0" y="0"/>
+                    <a:ext cx="2304000" cy="751028"/>
+                  </a:xfrm>
+                  <a:prstGeom prst="rect"/>
+                </pic:spPr>
+              </pic:pic>
+            </a:graphicData>
+          </a:graphic>
+        </wp:inline>
+      </w:drawing>
+    </w:r>
+  </w:p>
+  <w:p>
+    <w:pPr>
+      <w:spacing w:before="0" w:after="80"/>
+      <w:pBdr>
+        <w:bottom w:val="single" w:sz="8" w:space="1" w:color="666666"/>
+      </w:pBdr>
+    </w:pPr>
+  </w:p>
+</w:hdr>
+</file>
+
+<file path=word/header2.xml><?xml version="1.0" encoding="utf-8"?>
+<w:hdr xmlns:m="http://schemas.openxmlformats.org/officeDocument/2006/math" xmlns:mc="http://schemas.openxmlformats.org/markup-compatibility/2006" xmlns:mo="http://schemas.microsoft.com/office/mac/office/2008/main" xmlns:mv="urn:schemas-microsoft-com:mac:vml" xmlns:o="urn:schemas-microsoft-com:office:office" xmlns:r="http://schemas.openxmlformats.org/officeDocument/2006/relationships" xmlns:v="urn:schemas-microsoft-com:vml" xmlns:w10="urn:schemas-microsoft-com:office:word" xmlns:w14="http://schemas.microsoft.com/office/word/2010/wordml" xmlns:w="http://schemas.openxmlformats.org/wordprocessingml/2006/main" xmlns:wne="http://schemas.microsoft.com/office/word/2006/wordml" xmlns:wp14="http://schemas.microsoft.com/office/word/2010/wordprocessingDrawing" xmlns:wp="http://schemas.openxmlformats.org/drawingml/2006/wordprocessingDrawing" xmlns:wpc="http://schemas.microsoft.com/office/word/2010/wordprocessingCanvas" xmlns:wpg="http://schemas.microsoft.com/office/word/2010/wordprocessingGroup" xmlns:wpi="http://schemas.microsoft.com/office/word/2010/wordprocessingInk" xmlns:wps="http://schemas.microsoft.com/office/word/2010/wordprocessingShape" mc:Ignorable="w14 wp14">
+  <w:p>
+    <w:pPr>
+      <w:spacing w:after="80"/>
+      <w:jc w:val="left"/>
+    </w:pPr>
+    <w:r>
+      <w:drawing>
+        <wp:inline xmlns:a="http://schemas.openxmlformats.org/drawingml/2006/main" xmlns:pic="http://schemas.openxmlformats.org/drawingml/2006/picture">
+          <wp:extent cx="2304000" cy="751028"/>
+          <wp:docPr id="1" name="Picture 1"/>
+          <wp:cNvGraphicFramePr>
+            <a:graphicFrameLocks noChangeAspect="1"/>
+          </wp:cNvGraphicFramePr>
+          <a:graphic>
+            <a:graphicData uri="http://schemas.openxmlformats.org/drawingml/2006/picture">
+              <pic:pic>
+                <pic:nvPicPr>
+                  <pic:cNvPr id="0" name="uaf-header.png"/>
+                  <pic:cNvPicPr/>
+                </pic:nvPicPr>
+                <pic:blipFill>
+                  <a:blip r:embed="rId1"/>
+                  <a:stretch>
+                    <a:fillRect/>
+                  </a:stretch>
+                </pic:blipFill>
+                <pic:spPr>
+                  <a:xfrm>
+                    <a:off x="0" y="0"/>
+                    <a:ext cx="2304000" cy="751028"/>
+                  </a:xfrm>
+                  <a:prstGeom prst="rect"/>
+                </pic:spPr>
+              </pic:pic>
+            </a:graphicData>
+          </a:graphic>
+        </wp:inline>
+      </w:drawing>
+    </w:r>
+  </w:p>
+  <w:p>
+    <w:pPr>
+      <w:spacing w:before="0" w:after="80"/>
+      <w:pBdr>
+        <w:bottom w:val="single" w:sz="8" w:space="1" w:color="666666"/>
+      </w:pBdr>
+    </w:pPr>
+  </w:p>
+</w:hdr>
+</file>
+
+<file path=word/header3.xml><?xml version="1.0" encoding="utf-8"?>
+<w:hdr xmlns:m="http://schemas.openxmlformats.org/officeDocument/2006/math" xmlns:mc="http://schemas.openxmlformats.org/markup-compatibility/2006" xmlns:mo="http://schemas.microsoft.com/office/mac/office/2008/main" xmlns:mv="urn:schemas-microsoft-com:mac:vml" xmlns:o="urn:schemas-microsoft-com:office:office" xmlns:r="http://schemas.openxmlformats.org/officeDocument/2006/relationships" xmlns:v="urn:schemas-microsoft-com:vml" xmlns:w10="urn:schemas-microsoft-com:office:word" xmlns:w14="http://schemas.microsoft.com/office/word/2010/wordml" xmlns:w="http://schemas.openxmlformats.org/wordprocessingml/2006/main" xmlns:wne="http://schemas.microsoft.com/office/word/2006/wordml" xmlns:wp14="http://schemas.microsoft.com/office/word/2010/wordprocessingDrawing" xmlns:wp="http://schemas.openxmlformats.org/drawingml/2006/wordprocessingDrawing" xmlns:wpc="http://schemas.microsoft.com/office/word/2010/wordprocessingCanvas" xmlns:wpg="http://schemas.microsoft.com/office/word/2010/wordprocessingGroup" xmlns:wpi="http://schemas.microsoft.com/office/word/2010/wordprocessingInk" xmlns:wps="http://schemas.microsoft.com/office/word/2010/wordprocessingShape" mc:Ignorable="w14 wp14">
+  <w:p>
+    <w:pPr>
+      <w:spacing w:after="80"/>
+      <w:jc w:val="left"/>
+    </w:pPr>
+    <w:r>
+      <w:drawing>
+        <wp:inline xmlns:a="http://schemas.openxmlformats.org/drawingml/2006/main" xmlns:pic="http://schemas.openxmlformats.org/drawingml/2006/picture">
+          <wp:extent cx="2304000" cy="751028"/>
+          <wp:docPr id="1" name="Picture 1"/>
+          <wp:cNvGraphicFramePr>
+            <a:graphicFrameLocks noChangeAspect="1"/>
+          </wp:cNvGraphicFramePr>
+          <a:graphic>
+            <a:graphicData uri="http://schemas.openxmlformats.org/drawingml/2006/picture">
+              <pic:pic>
+                <pic:nvPicPr>
+                  <pic:cNvPr id="0" name="uaf-header.png"/>
+                  <pic:cNvPicPr/>
+                </pic:nvPicPr>
+                <pic:blipFill>
+                  <a:blip r:embed="rId1"/>
+                  <a:stretch>
+                    <a:fillRect/>
+                  </a:stretch>
+                </pic:blipFill>
+                <pic:spPr>
+                  <a:xfrm>
+                    <a:off x="0" y="0"/>
+                    <a:ext cx="2304000" cy="751028"/>
+                  </a:xfrm>
+                  <a:prstGeom prst="rect"/>
+                </pic:spPr>
+              </pic:pic>
+            </a:graphicData>
+          </a:graphic>
+        </wp:inline>
+      </w:drawing>
+    </w:r>
+  </w:p>
+  <w:p>
+    <w:pPr>
+      <w:spacing w:before="0" w:after="80"/>
+      <w:pBdr>
+        <w:bottom w:val="single" w:sz="8" w:space="1" w:color="666666"/>
+      </w:pBdr>
+    </w:pPr>
+  </w:p>
+</w:hdr>
 </file>
 
 <file path=word/numbering.xml><?xml version="1.0" encoding="utf-8"?>

</xml_diff>

<commit_message>
contracts: remove blank declaration page and keep single toaster
</commit_message>
<xml_diff>
--- a/config/contracts/templates/contrato_arrendamiento_template_v1.docx
+++ b/config/contracts/templates/contrato_arrendamiento_template_v1.docx
@@ -4430,12 +4430,51 @@
     </w:p>
     <w:p>
       <w:pPr>
-        <w:sectPr>
-          <w:pgSz w:w="12240" w:h="15840"/>
-          <w:pgMar w:top="1417" w:right="1417" w:bottom="1417" w:left="1417" w:header="567" w:footer="720" w:gutter="0"/>
-          <w:cols w:space="720"/>
-          <w:docGrid w:linePitch="360"/>
-        </w:sectPr>
+        <w:pageBreakBefore w:val="0"/>
+        <w:spacing w:before="0" w:after="80"/>
+        <w:jc w:val="left"/>
+      </w:pPr>
+      <w:r>
+        <w:drawing>
+          <wp:inline xmlns:a="http://schemas.openxmlformats.org/drawingml/2006/main" xmlns:pic="http://schemas.openxmlformats.org/drawingml/2006/picture">
+            <wp:extent cx="2304000" cy="751028"/>
+            <wp:docPr id="1" name="Picture 1"/>
+            <wp:cNvGraphicFramePr>
+              <a:graphicFrameLocks noChangeAspect="1"/>
+            </wp:cNvGraphicFramePr>
+            <a:graphic>
+              <a:graphicData uri="http://schemas.openxmlformats.org/drawingml/2006/picture">
+                <pic:pic>
+                  <pic:nvPicPr>
+                    <pic:cNvPr id="0" name="uaf-header.png"/>
+                    <pic:cNvPicPr/>
+                  </pic:nvPicPr>
+                  <pic:blipFill>
+                    <a:blip r:embed="rId9"/>
+                    <a:stretch>
+                      <a:fillRect/>
+                    </a:stretch>
+                  </pic:blipFill>
+                  <pic:spPr>
+                    <a:xfrm>
+                      <a:off x="0" y="0"/>
+                      <a:ext cx="2304000" cy="751028"/>
+                    </a:xfrm>
+                    <a:prstGeom prst="rect"/>
+                  </pic:spPr>
+                </pic:pic>
+              </a:graphicData>
+            </a:graphic>
+          </wp:inline>
+        </w:drawing>
+      </w:r>
+    </w:p>
+    <w:p>
+      <w:pPr>
+        <w:spacing w:before="0" w:after="200"/>
+        <w:pBdr>
+          <w:bottom w:val="single" w:sz="8" w:space="1" w:color="666666"/>
+        </w:pBdr>
       </w:pPr>
     </w:p>
     <w:p>
@@ -4474,13 +4513,51 @@
     </w:p>
     <w:p>
       <w:pPr>
-        <w:sectPr>
-          <w:headerReference w:type="default" r:id="rId9"/>
-          <w:pgSz w:w="12240" w:h="15840"/>
-          <w:pgMar w:top="1417" w:right="1417" w:bottom="1417" w:left="1417" w:header="567" w:footer="720" w:gutter="0"/>
-          <w:cols w:space="720"/>
-          <w:docGrid w:linePitch="360"/>
-        </w:sectPr>
+        <w:pageBreakBefore/>
+        <w:spacing w:before="0" w:after="80"/>
+        <w:jc w:val="left"/>
+      </w:pPr>
+      <w:r>
+        <w:drawing>
+          <wp:inline xmlns:a="http://schemas.openxmlformats.org/drawingml/2006/main" xmlns:pic="http://schemas.openxmlformats.org/drawingml/2006/picture">
+            <wp:extent cx="2304000" cy="751028"/>
+            <wp:docPr id="2" name="Picture 2"/>
+            <wp:cNvGraphicFramePr>
+              <a:graphicFrameLocks noChangeAspect="1"/>
+            </wp:cNvGraphicFramePr>
+            <a:graphic>
+              <a:graphicData uri="http://schemas.openxmlformats.org/drawingml/2006/picture">
+                <pic:pic>
+                  <pic:nvPicPr>
+                    <pic:cNvPr id="0" name="uaf-header.png"/>
+                    <pic:cNvPicPr/>
+                  </pic:nvPicPr>
+                  <pic:blipFill>
+                    <a:blip r:embed="rId9"/>
+                    <a:stretch>
+                      <a:fillRect/>
+                    </a:stretch>
+                  </pic:blipFill>
+                  <pic:spPr>
+                    <a:xfrm>
+                      <a:off x="0" y="0"/>
+                      <a:ext cx="2304000" cy="751028"/>
+                    </a:xfrm>
+                    <a:prstGeom prst="rect"/>
+                  </pic:spPr>
+                </pic:pic>
+              </a:graphicData>
+            </a:graphic>
+          </wp:inline>
+        </w:drawing>
+      </w:r>
+    </w:p>
+    <w:p>
+      <w:pPr>
+        <w:spacing w:before="0" w:after="200"/>
+        <w:pBdr>
+          <w:bottom w:val="single" w:sz="8" w:space="1" w:color="666666"/>
+        </w:pBdr>
       </w:pPr>
     </w:p>
     <w:p>
@@ -4519,13 +4596,51 @@
     </w:p>
     <w:p>
       <w:pPr>
-        <w:sectPr>
-          <w:headerReference w:type="default" r:id="rId10"/>
-          <w:pgSz w:w="12240" w:h="15840"/>
-          <w:pgMar w:top="1417" w:right="1417" w:bottom="1417" w:left="1417" w:header="567" w:footer="720" w:gutter="0"/>
-          <w:cols w:space="720"/>
-          <w:docGrid w:linePitch="360"/>
-        </w:sectPr>
+        <w:pageBreakBefore/>
+        <w:spacing w:before="0" w:after="80"/>
+        <w:jc w:val="left"/>
+      </w:pPr>
+      <w:r>
+        <w:drawing>
+          <wp:inline xmlns:a="http://schemas.openxmlformats.org/drawingml/2006/main" xmlns:pic="http://schemas.openxmlformats.org/drawingml/2006/picture">
+            <wp:extent cx="2304000" cy="751028"/>
+            <wp:docPr id="3" name="Picture 3"/>
+            <wp:cNvGraphicFramePr>
+              <a:graphicFrameLocks noChangeAspect="1"/>
+            </wp:cNvGraphicFramePr>
+            <a:graphic>
+              <a:graphicData uri="http://schemas.openxmlformats.org/drawingml/2006/picture">
+                <pic:pic>
+                  <pic:nvPicPr>
+                    <pic:cNvPr id="0" name="uaf-header.png"/>
+                    <pic:cNvPicPr/>
+                  </pic:nvPicPr>
+                  <pic:blipFill>
+                    <a:blip r:embed="rId9"/>
+                    <a:stretch>
+                      <a:fillRect/>
+                    </a:stretch>
+                  </pic:blipFill>
+                  <pic:spPr>
+                    <a:xfrm>
+                      <a:off x="0" y="0"/>
+                      <a:ext cx="2304000" cy="751028"/>
+                    </a:xfrm>
+                    <a:prstGeom prst="rect"/>
+                  </pic:spPr>
+                </pic:pic>
+              </a:graphicData>
+            </a:graphic>
+          </wp:inline>
+        </w:drawing>
+      </w:r>
+    </w:p>
+    <w:p>
+      <w:pPr>
+        <w:spacing w:before="0" w:after="200"/>
+        <w:pBdr>
+          <w:bottom w:val="single" w:sz="8" w:space="1" w:color="666666"/>
+        </w:pBdr>
       </w:pPr>
     </w:p>
     <w:p>
@@ -4587,7 +4702,6 @@
       </w:r>
     </w:p>
     <w:sectPr>
-      <w:headerReference w:type="default" r:id="rId11"/>
       <w:pgSz w:w="12240" w:h="15840"/>
       <w:pgMar w:top="1417" w:right="1417" w:bottom="1417" w:left="1417" w:header="567" w:footer="720" w:gutter="0"/>
       <w:cols w:space="720"/>
@@ -4595,165 +4709,6 @@
     </w:sectPr>
   </w:body>
 </w:document>
-</file>
-
-<file path=word/header1.xml><?xml version="1.0" encoding="utf-8"?>
-<w:hdr xmlns:m="http://schemas.openxmlformats.org/officeDocument/2006/math" xmlns:mc="http://schemas.openxmlformats.org/markup-compatibility/2006" xmlns:mo="http://schemas.microsoft.com/office/mac/office/2008/main" xmlns:mv="urn:schemas-microsoft-com:mac:vml" xmlns:o="urn:schemas-microsoft-com:office:office" xmlns:r="http://schemas.openxmlformats.org/officeDocument/2006/relationships" xmlns:v="urn:schemas-microsoft-com:vml" xmlns:w10="urn:schemas-microsoft-com:office:word" xmlns:w14="http://schemas.microsoft.com/office/word/2010/wordml" xmlns:w="http://schemas.openxmlformats.org/wordprocessingml/2006/main" xmlns:wne="http://schemas.microsoft.com/office/word/2006/wordml" xmlns:wp14="http://schemas.microsoft.com/office/word/2010/wordprocessingDrawing" xmlns:wp="http://schemas.openxmlformats.org/drawingml/2006/wordprocessingDrawing" xmlns:wpc="http://schemas.microsoft.com/office/word/2010/wordprocessingCanvas" xmlns:wpg="http://schemas.microsoft.com/office/word/2010/wordprocessingGroup" xmlns:wpi="http://schemas.microsoft.com/office/word/2010/wordprocessingInk" xmlns:wps="http://schemas.microsoft.com/office/word/2010/wordprocessingShape" mc:Ignorable="w14 wp14">
-  <w:p>
-    <w:pPr>
-      <w:spacing w:after="80"/>
-      <w:jc w:val="left"/>
-    </w:pPr>
-    <w:r>
-      <w:drawing>
-        <wp:inline xmlns:a="http://schemas.openxmlformats.org/drawingml/2006/main" xmlns:pic="http://schemas.openxmlformats.org/drawingml/2006/picture">
-          <wp:extent cx="2304000" cy="751028"/>
-          <wp:docPr id="1" name="Picture 1"/>
-          <wp:cNvGraphicFramePr>
-            <a:graphicFrameLocks noChangeAspect="1"/>
-          </wp:cNvGraphicFramePr>
-          <a:graphic>
-            <a:graphicData uri="http://schemas.openxmlformats.org/drawingml/2006/picture">
-              <pic:pic>
-                <pic:nvPicPr>
-                  <pic:cNvPr id="0" name="uaf-header.png"/>
-                  <pic:cNvPicPr/>
-                </pic:nvPicPr>
-                <pic:blipFill>
-                  <a:blip r:embed="rId1"/>
-                  <a:stretch>
-                    <a:fillRect/>
-                  </a:stretch>
-                </pic:blipFill>
-                <pic:spPr>
-                  <a:xfrm>
-                    <a:off x="0" y="0"/>
-                    <a:ext cx="2304000" cy="751028"/>
-                  </a:xfrm>
-                  <a:prstGeom prst="rect"/>
-                </pic:spPr>
-              </pic:pic>
-            </a:graphicData>
-          </a:graphic>
-        </wp:inline>
-      </w:drawing>
-    </w:r>
-  </w:p>
-  <w:p>
-    <w:pPr>
-      <w:spacing w:before="0" w:after="80"/>
-      <w:pBdr>
-        <w:bottom w:val="single" w:sz="8" w:space="1" w:color="666666"/>
-      </w:pBdr>
-    </w:pPr>
-  </w:p>
-</w:hdr>
-</file>
-
-<file path=word/header2.xml><?xml version="1.0" encoding="utf-8"?>
-<w:hdr xmlns:m="http://schemas.openxmlformats.org/officeDocument/2006/math" xmlns:mc="http://schemas.openxmlformats.org/markup-compatibility/2006" xmlns:mo="http://schemas.microsoft.com/office/mac/office/2008/main" xmlns:mv="urn:schemas-microsoft-com:mac:vml" xmlns:o="urn:schemas-microsoft-com:office:office" xmlns:r="http://schemas.openxmlformats.org/officeDocument/2006/relationships" xmlns:v="urn:schemas-microsoft-com:vml" xmlns:w10="urn:schemas-microsoft-com:office:word" xmlns:w14="http://schemas.microsoft.com/office/word/2010/wordml" xmlns:w="http://schemas.openxmlformats.org/wordprocessingml/2006/main" xmlns:wne="http://schemas.microsoft.com/office/word/2006/wordml" xmlns:wp14="http://schemas.microsoft.com/office/word/2010/wordprocessingDrawing" xmlns:wp="http://schemas.openxmlformats.org/drawingml/2006/wordprocessingDrawing" xmlns:wpc="http://schemas.microsoft.com/office/word/2010/wordprocessingCanvas" xmlns:wpg="http://schemas.microsoft.com/office/word/2010/wordprocessingGroup" xmlns:wpi="http://schemas.microsoft.com/office/word/2010/wordprocessingInk" xmlns:wps="http://schemas.microsoft.com/office/word/2010/wordprocessingShape" mc:Ignorable="w14 wp14">
-  <w:p>
-    <w:pPr>
-      <w:spacing w:after="80"/>
-      <w:jc w:val="left"/>
-    </w:pPr>
-    <w:r>
-      <w:drawing>
-        <wp:inline xmlns:a="http://schemas.openxmlformats.org/drawingml/2006/main" xmlns:pic="http://schemas.openxmlformats.org/drawingml/2006/picture">
-          <wp:extent cx="2304000" cy="751028"/>
-          <wp:docPr id="1" name="Picture 1"/>
-          <wp:cNvGraphicFramePr>
-            <a:graphicFrameLocks noChangeAspect="1"/>
-          </wp:cNvGraphicFramePr>
-          <a:graphic>
-            <a:graphicData uri="http://schemas.openxmlformats.org/drawingml/2006/picture">
-              <pic:pic>
-                <pic:nvPicPr>
-                  <pic:cNvPr id="0" name="uaf-header.png"/>
-                  <pic:cNvPicPr/>
-                </pic:nvPicPr>
-                <pic:blipFill>
-                  <a:blip r:embed="rId1"/>
-                  <a:stretch>
-                    <a:fillRect/>
-                  </a:stretch>
-                </pic:blipFill>
-                <pic:spPr>
-                  <a:xfrm>
-                    <a:off x="0" y="0"/>
-                    <a:ext cx="2304000" cy="751028"/>
-                  </a:xfrm>
-                  <a:prstGeom prst="rect"/>
-                </pic:spPr>
-              </pic:pic>
-            </a:graphicData>
-          </a:graphic>
-        </wp:inline>
-      </w:drawing>
-    </w:r>
-  </w:p>
-  <w:p>
-    <w:pPr>
-      <w:spacing w:before="0" w:after="80"/>
-      <w:pBdr>
-        <w:bottom w:val="single" w:sz="8" w:space="1" w:color="666666"/>
-      </w:pBdr>
-    </w:pPr>
-  </w:p>
-</w:hdr>
-</file>
-
-<file path=word/header3.xml><?xml version="1.0" encoding="utf-8"?>
-<w:hdr xmlns:m="http://schemas.openxmlformats.org/officeDocument/2006/math" xmlns:mc="http://schemas.openxmlformats.org/markup-compatibility/2006" xmlns:mo="http://schemas.microsoft.com/office/mac/office/2008/main" xmlns:mv="urn:schemas-microsoft-com:mac:vml" xmlns:o="urn:schemas-microsoft-com:office:office" xmlns:r="http://schemas.openxmlformats.org/officeDocument/2006/relationships" xmlns:v="urn:schemas-microsoft-com:vml" xmlns:w10="urn:schemas-microsoft-com:office:word" xmlns:w14="http://schemas.microsoft.com/office/word/2010/wordml" xmlns:w="http://schemas.openxmlformats.org/wordprocessingml/2006/main" xmlns:wne="http://schemas.microsoft.com/office/word/2006/wordml" xmlns:wp14="http://schemas.microsoft.com/office/word/2010/wordprocessingDrawing" xmlns:wp="http://schemas.openxmlformats.org/drawingml/2006/wordprocessingDrawing" xmlns:wpc="http://schemas.microsoft.com/office/word/2010/wordprocessingCanvas" xmlns:wpg="http://schemas.microsoft.com/office/word/2010/wordprocessingGroup" xmlns:wpi="http://schemas.microsoft.com/office/word/2010/wordprocessingInk" xmlns:wps="http://schemas.microsoft.com/office/word/2010/wordprocessingShape" mc:Ignorable="w14 wp14">
-  <w:p>
-    <w:pPr>
-      <w:spacing w:after="80"/>
-      <w:jc w:val="left"/>
-    </w:pPr>
-    <w:r>
-      <w:drawing>
-        <wp:inline xmlns:a="http://schemas.openxmlformats.org/drawingml/2006/main" xmlns:pic="http://schemas.openxmlformats.org/drawingml/2006/picture">
-          <wp:extent cx="2304000" cy="751028"/>
-          <wp:docPr id="1" name="Picture 1"/>
-          <wp:cNvGraphicFramePr>
-            <a:graphicFrameLocks noChangeAspect="1"/>
-          </wp:cNvGraphicFramePr>
-          <a:graphic>
-            <a:graphicData uri="http://schemas.openxmlformats.org/drawingml/2006/picture">
-              <pic:pic>
-                <pic:nvPicPr>
-                  <pic:cNvPr id="0" name="uaf-header.png"/>
-                  <pic:cNvPicPr/>
-                </pic:nvPicPr>
-                <pic:blipFill>
-                  <a:blip r:embed="rId1"/>
-                  <a:stretch>
-                    <a:fillRect/>
-                  </a:stretch>
-                </pic:blipFill>
-                <pic:spPr>
-                  <a:xfrm>
-                    <a:off x="0" y="0"/>
-                    <a:ext cx="2304000" cy="751028"/>
-                  </a:xfrm>
-                  <a:prstGeom prst="rect"/>
-                </pic:spPr>
-              </pic:pic>
-            </a:graphicData>
-          </a:graphic>
-        </wp:inline>
-      </w:drawing>
-    </w:r>
-  </w:p>
-  <w:p>
-    <w:pPr>
-      <w:spacing w:before="0" w:after="80"/>
-      <w:pBdr>
-        <w:bottom w:val="single" w:sz="8" w:space="1" w:color="666666"/>
-      </w:pBdr>
-    </w:pPr>
-  </w:p>
-</w:hdr>
 </file>
 
 <file path=word/numbering.xml><?xml version="1.0" encoding="utf-8"?>

</xml_diff>

<commit_message>
contracts: activate-only template visibility and harden declarations
</commit_message>
<xml_diff>
--- a/config/contracts/templates/contrato_arrendamiento_template_v1.docx
+++ b/config/contracts/templates/contrato_arrendamiento_template_v1.docx
@@ -4430,7 +4430,6 @@
     </w:p>
     <w:p>
       <w:pPr>
-        <w:pageBreakBefore w:val="0"/>
         <w:spacing w:before="0" w:after="80"/>
         <w:jc w:val="left"/>
       </w:pPr>
@@ -4487,15 +4486,156 @@
           <w:b/>
           <w:sz w:val="28"/>
         </w:rPr>
-        <w:t>DECLARACION DE VINCULO CON PERSONAS EXPUESTAS POLITICAMENTE (PEP)</w:t>
+        <w:t>DECLARACIÓN DE VÍNCULO CON</w:t>
       </w:r>
     </w:p>
     <w:p>
       <w:pPr>
+        <w:spacing w:after="200"/>
+        <w:jc w:val="center"/>
+      </w:pPr>
+      <w:r>
+        <w:rPr>
+          <w:b/>
+          <w:sz w:val="26"/>
+        </w:rPr>
+        <w:t>PERSONAS EXPUESTAS POLÍTICAMENTE (PEP)</w:t>
+      </w:r>
+    </w:p>
+    <w:p>
+      <w:pPr>
         <w:spacing w:line="276" w:lineRule="auto" w:after="120"/>
       </w:pPr>
       <w:r>
-        <w:t>Yo, [[ARRENDATARIO.NOMBRE]], cédula de identidad número [[ARRENDATARIO.RUT]], de nacionalidad [[ARRENDATARIO.NACIONALIDAD]], declaro no ser conyuge ni pariente hasta segúndo grado de consanguinidad, ni haber celebrado pacto de actuacion conjunta para influir en sociedades constituidas en Chile con personas politicamente expuestas en los terminos de la normativa vigente.</w:t>
+        <w:t>Yo, [[ARRENDATARIO.NOMBRE]], cédula de identidad número [[ARRENDATARIO.RUT]], de nacionalidad [[ARRENDATARIO.NACIONALIDAD]], declaro no ser cónyuge o parientes hasta el segúndo grado de consanguinidad (abuelo(a), padre, madre, hijo(a), hermaño(a), nieto(a)), ni haber celebrado pacto de actuación conjunta mediante el cual tengan poder de voto suficiente para influir en sociedades constituidas en Chile, con ninguna de las Personas Políticamente Expuestas que a continuación se indican, sea que actualmente desempeñen o hayan desempeñado uno o más de los siguientes cargos:</w:t>
+      </w:r>
+    </w:p>
+    <w:p>
+      <w:pPr>
+        <w:spacing w:line="276" w:lineRule="auto" w:after="120"/>
+      </w:pPr>
+      <w:r>
+        <w:t>1) Presidente de la República.</w:t>
+      </w:r>
+    </w:p>
+    <w:p>
+      <w:pPr>
+        <w:spacing w:line="276" w:lineRule="auto" w:after="120"/>
+      </w:pPr>
+      <w:r>
+        <w:t>2) Senadores, Diputados y Alcaldes.</w:t>
+      </w:r>
+    </w:p>
+    <w:p>
+      <w:pPr>
+        <w:spacing w:line="276" w:lineRule="auto" w:after="120"/>
+      </w:pPr>
+      <w:r>
+        <w:t>3) Ministros de la Corte Suprema y Cortes de Apelaciones.</w:t>
+      </w:r>
+    </w:p>
+    <w:p>
+      <w:pPr>
+        <w:spacing w:line="276" w:lineRule="auto" w:after="120"/>
+      </w:pPr>
+      <w:r>
+        <w:t>4) Ministros de Estado, Subsecretarios, Intendentes, Gobernadores, Secretarios Regionales Ministeriales, Embajadores, Jefes Superiores de Servicio, tanto centralizados como descentralizados y el directivo superior inmediato que deba subrogar a cada uno de ellos.</w:t>
+      </w:r>
+    </w:p>
+    <w:p>
+      <w:pPr>
+        <w:spacing w:line="276" w:lineRule="auto" w:after="120"/>
+      </w:pPr>
+      <w:r>
+        <w:t>5) Comandantes en Jefe de las Fuerzas Armadas, Director General Carabineros, Director General de Investigaciones, y el oficial superior inmediato que deba subrogar a cada uno de ellos.</w:t>
+      </w:r>
+    </w:p>
+    <w:p>
+      <w:pPr>
+        <w:spacing w:line="276" w:lineRule="auto" w:after="120"/>
+      </w:pPr>
+      <w:r>
+        <w:t>6) Fiscal Nacional del Ministerio Público y Fiscales Regionales.</w:t>
+      </w:r>
+    </w:p>
+    <w:p>
+      <w:pPr>
+        <w:spacing w:line="276" w:lineRule="auto" w:after="120"/>
+      </w:pPr>
+      <w:r>
+        <w:t>7) Contralor General de la República.</w:t>
+      </w:r>
+    </w:p>
+    <w:p>
+      <w:pPr>
+        <w:spacing w:line="276" w:lineRule="auto" w:after="120"/>
+      </w:pPr>
+      <w:r>
+        <w:t>8) Consejeros del Banco Central de Chile.</w:t>
+      </w:r>
+    </w:p>
+    <w:p>
+      <w:pPr>
+        <w:spacing w:line="276" w:lineRule="auto" w:after="120"/>
+      </w:pPr>
+      <w:r>
+        <w:t>9) Consejeros del Consejo de Defensa del Estado.</w:t>
+      </w:r>
+    </w:p>
+    <w:p>
+      <w:pPr>
+        <w:spacing w:line="276" w:lineRule="auto" w:after="120"/>
+      </w:pPr>
+      <w:r>
+        <w:t>10) Ministros del Tribunal Constitucional.</w:t>
+      </w:r>
+    </w:p>
+    <w:p>
+      <w:pPr>
+        <w:spacing w:line="276" w:lineRule="auto" w:after="120"/>
+      </w:pPr>
+      <w:r>
+        <w:t>11) Ministros del Tribunal de la Libre Competencia.</w:t>
+      </w:r>
+    </w:p>
+    <w:p>
+      <w:pPr>
+        <w:spacing w:line="276" w:lineRule="auto" w:after="120"/>
+      </w:pPr>
+      <w:r>
+        <w:t>12) Integrantes titulares y suplentes del Tribunal de Contratación Pública.</w:t>
+      </w:r>
+    </w:p>
+    <w:p>
+      <w:pPr>
+        <w:spacing w:line="276" w:lineRule="auto" w:after="120"/>
+      </w:pPr>
+      <w:r>
+        <w:t>13) Consejeros del Consejo de Alta Dirección Pública.</w:t>
+      </w:r>
+    </w:p>
+    <w:p>
+      <w:pPr>
+        <w:spacing w:line="276" w:lineRule="auto" w:after="120"/>
+      </w:pPr>
+      <w:r>
+        <w:t>14) Los directores y ejecutivos principales de empresas públicas, según lo definido por la Ley Nº 18.045.</w:t>
+      </w:r>
+    </w:p>
+    <w:p>
+      <w:pPr>
+        <w:spacing w:line="276" w:lineRule="auto" w:after="120"/>
+      </w:pPr>
+      <w:r>
+        <w:t>15) Directores de sociedades anónimas nombrados por el Estado o sus organismos.</w:t>
+      </w:r>
+    </w:p>
+    <w:p>
+      <w:pPr>
+        <w:spacing w:line="276" w:lineRule="auto" w:after="120"/>
+      </w:pPr>
+      <w:r>
+        <w:t>16) Miembros de las directivas de los partidos políticos.</w:t>
       </w:r>
     </w:p>
     <w:p>
@@ -4513,7 +4653,6 @@
     </w:p>
     <w:p>
       <w:pPr>
-        <w:pageBreakBefore/>
         <w:spacing w:before="0" w:after="80"/>
         <w:jc w:val="left"/>
       </w:pPr>
@@ -4570,15 +4709,156 @@
           <w:b/>
           <w:sz w:val="28"/>
         </w:rPr>
-        <w:t>DECLARACION DE VINCULO CON PERSONAS EXPUESTAS POLITICAMENTE (PEP) - AVAL</w:t>
+        <w:t>DECLARACIÓN DE VÍNCULO CON</w:t>
       </w:r>
     </w:p>
     <w:p>
       <w:pPr>
+        <w:spacing w:after="200"/>
+        <w:jc w:val="center"/>
+      </w:pPr>
+      <w:r>
+        <w:rPr>
+          <w:b/>
+          <w:sz w:val="26"/>
+        </w:rPr>
+        <w:t>PERSONAS EXPUESTAS POLÍTICAMENTE (PEP)</w:t>
+      </w:r>
+    </w:p>
+    <w:p>
+      <w:pPr>
         <w:spacing w:line="276" w:lineRule="auto" w:after="120"/>
       </w:pPr>
       <w:r>
-        <w:t>Yo, [[AVAL.NOMBRE]], cédula de identidad número [[AVAL.RUT]], de nacionalidad [[AVAL.NACIONALIDAD]], declaro no ser conyuge ni pariente hasta segúndo grado de consanguinidad, ni haber celebrado pacto de actuacion conjunta para influir en sociedades constituidas en Chile con personas politicamente expuestas en los terminos de la normativa vigente.</w:t>
+        <w:t>Yo, [[AVAL.NOMBRE]], cédula de identidad número [[AVAL.RUT]], de nacionalidad [[AVAL.NACIONALIDAD]], declaro no ser cónyuge o parientes hasta el segúndo grado de consanguinidad (abuelo(a), padre, madre, hijo(a), hermaño(a), nieto(a)), ni haber celebrado pacto de actuación conjunta mediante el cual tengan poder de voto suficiente para influir en sociedades constituidas en Chile, con ninguna de las Personas Políticamente Expuestas que a continuación se indican, sea que actualmente desempeñen o hayan desempeñado uno o más de los siguientes cargos:</w:t>
+      </w:r>
+    </w:p>
+    <w:p>
+      <w:pPr>
+        <w:spacing w:line="276" w:lineRule="auto" w:after="120"/>
+      </w:pPr>
+      <w:r>
+        <w:t>1) Presidente de la República.</w:t>
+      </w:r>
+    </w:p>
+    <w:p>
+      <w:pPr>
+        <w:spacing w:line="276" w:lineRule="auto" w:after="120"/>
+      </w:pPr>
+      <w:r>
+        <w:t>2) Senadores, Diputados y Alcaldes.</w:t>
+      </w:r>
+    </w:p>
+    <w:p>
+      <w:pPr>
+        <w:spacing w:line="276" w:lineRule="auto" w:after="120"/>
+      </w:pPr>
+      <w:r>
+        <w:t>3) Ministros de la Corte Suprema y Cortes de Apelaciones.</w:t>
+      </w:r>
+    </w:p>
+    <w:p>
+      <w:pPr>
+        <w:spacing w:line="276" w:lineRule="auto" w:after="120"/>
+      </w:pPr>
+      <w:r>
+        <w:t>4) Ministros de Estado, Subsecretarios, Intendentes, Gobernadores, Secretarios Regionales Ministeriales, Embajadores, Jefes Superiores de Servicio, tanto centralizados como descentralizados y el directivo superior inmediato que deba subrogar a cada uno de ellos.</w:t>
+      </w:r>
+    </w:p>
+    <w:p>
+      <w:pPr>
+        <w:spacing w:line="276" w:lineRule="auto" w:after="120"/>
+      </w:pPr>
+      <w:r>
+        <w:t>5) Comandantes en Jefe de las Fuerzas Armadas, Director General Carabineros, Director General de Investigaciones, y el oficial superior inmediato que deba subrogar a cada uno de ellos.</w:t>
+      </w:r>
+    </w:p>
+    <w:p>
+      <w:pPr>
+        <w:spacing w:line="276" w:lineRule="auto" w:after="120"/>
+      </w:pPr>
+      <w:r>
+        <w:t>6) Fiscal Nacional del Ministerio Público y Fiscales Regionales.</w:t>
+      </w:r>
+    </w:p>
+    <w:p>
+      <w:pPr>
+        <w:spacing w:line="276" w:lineRule="auto" w:after="120"/>
+      </w:pPr>
+      <w:r>
+        <w:t>7) Contralor General de la República.</w:t>
+      </w:r>
+    </w:p>
+    <w:p>
+      <w:pPr>
+        <w:spacing w:line="276" w:lineRule="auto" w:after="120"/>
+      </w:pPr>
+      <w:r>
+        <w:t>8) Consejeros del Banco Central de Chile.</w:t>
+      </w:r>
+    </w:p>
+    <w:p>
+      <w:pPr>
+        <w:spacing w:line="276" w:lineRule="auto" w:after="120"/>
+      </w:pPr>
+      <w:r>
+        <w:t>9) Consejeros del Consejo de Defensa del Estado.</w:t>
+      </w:r>
+    </w:p>
+    <w:p>
+      <w:pPr>
+        <w:spacing w:line="276" w:lineRule="auto" w:after="120"/>
+      </w:pPr>
+      <w:r>
+        <w:t>10) Ministros del Tribunal Constitucional.</w:t>
+      </w:r>
+    </w:p>
+    <w:p>
+      <w:pPr>
+        <w:spacing w:line="276" w:lineRule="auto" w:after="120"/>
+      </w:pPr>
+      <w:r>
+        <w:t>11) Ministros del Tribunal de la Libre Competencia.</w:t>
+      </w:r>
+    </w:p>
+    <w:p>
+      <w:pPr>
+        <w:spacing w:line="276" w:lineRule="auto" w:after="120"/>
+      </w:pPr>
+      <w:r>
+        <w:t>12) Integrantes titulares y suplentes del Tribunal de Contratación Pública.</w:t>
+      </w:r>
+    </w:p>
+    <w:p>
+      <w:pPr>
+        <w:spacing w:line="276" w:lineRule="auto" w:after="120"/>
+      </w:pPr>
+      <w:r>
+        <w:t>13) Consejeros del Consejo de Alta Dirección Pública.</w:t>
+      </w:r>
+    </w:p>
+    <w:p>
+      <w:pPr>
+        <w:spacing w:line="276" w:lineRule="auto" w:after="120"/>
+      </w:pPr>
+      <w:r>
+        <w:t>14) Los directores y ejecutivos principales de empresas públicas, según lo definido por la Ley Nº 18.045.</w:t>
+      </w:r>
+    </w:p>
+    <w:p>
+      <w:pPr>
+        <w:spacing w:line="276" w:lineRule="auto" w:after="120"/>
+      </w:pPr>
+      <w:r>
+        <w:t>15) Directores de sociedades anónimas nombrados por el Estado o sus organismos.</w:t>
+      </w:r>
+    </w:p>
+    <w:p>
+      <w:pPr>
+        <w:spacing w:line="276" w:lineRule="auto" w:after="120"/>
+      </w:pPr>
+      <w:r>
+        <w:t>16) Miembros de las directivas de los partidos políticos.</w:t>
       </w:r>
     </w:p>
     <w:p>
@@ -4596,7 +4876,6 @@
     </w:p>
     <w:p>
       <w:pPr>
-        <w:pageBreakBefore/>
         <w:spacing w:before="0" w:after="80"/>
         <w:jc w:val="left"/>
       </w:pPr>
@@ -4653,7 +4932,7 @@
           <w:b/>
           <w:sz w:val="28"/>
         </w:rPr>
-        <w:t>DECLARACION DE ORIGEN DE FONDOS PARA PAGOS ASOCIADOS AL CONTRATO DE ARRENDAMIENTO</w:t>
+        <w:t>DECLARACIÓN DE ORIGEN DE ORIGEN DE FONDOS PARA PAGOS ASOCIADOS AL CONTRATO DE ARRENDAMIENTO</w:t>
       </w:r>
     </w:p>
     <w:p>
@@ -4661,7 +4940,7 @@
         <w:spacing w:line="276" w:lineRule="auto" w:after="120"/>
       </w:pPr>
       <w:r>
-        <w:t>En [[CONTRATO.CIUDAD_FIRMA]], a [[CONTRATO.FECHA_FIRMA]], [[ARRENDATARIO.NOMBRE]], [[ARRENDATARIO.NACIONALIDAD]], [[ARRENDATARIO.ESTADO_CIVIL]], cédula de identidad número [[ARRENDATARIO.RUT]], domiciliado en [[ARRENDATARIO.DOMICILIO]], certifica y declara lo siguiente:</w:t>
+        <w:t>En Santiago de Chile, a [[CONTRATO.FECHA_FIRMA]], Doña [[ARRENDATARIO.NOMBRE]], [[ARRENDATARIO.NACIONALIDAD]], [[ARRENDATARIO.ESTADO_CIVIL]], cédula de identidad número [[ARRENDATARIO.RUT]], domiciliado en [[ARRENDATARIO.DOMICILIO]], [[INMUEBLE.UNIDAD_LABEL]], [[INMUEBLE.COMUNA]], certifico y declaro lo siguiente:</w:t>
       </w:r>
     </w:p>
     <w:p>
@@ -4674,7 +4953,7 @@
         <w:spacing w:line="276" w:lineRule="auto" w:after="120"/>
       </w:pPr>
       <w:r>
-        <w:t>1. Que respecto del inmueble ubicado en [[INMUEBLE.DIRECCION]], comuna de [[INMUEBLE.COMUNA]], ciudad de [[INMUEBLE.CIUDAD]], unidad [[INMUEBLE.UNIDAD_LABEL]], los fondos con los cuales pagara mensualmente rentas y obligaciones provienen de: [[DECLARACIONES.FONDOS_ORIGEN_TEXTO]].</w:t>
+        <w:t>1. Que respecto al inmueble arrendado ubicado en [[INMUEBLE.DIRECCION]], comuna de [[INMUEBLE.COMUNA]], [[INMUEBLE.UNIDAD_LABEL]], los fondos con los cuales pagaré mensualmente las rentas y obligaciones económicas provienen de: [[DECLARACIONES.FONDOS_ORIGEN_TEXTO]].</w:t>
       </w:r>
     </w:p>
     <w:p>
@@ -4682,7 +4961,7 @@
         <w:spacing w:line="276" w:lineRule="auto" w:after="120"/>
       </w:pPr>
       <w:r>
-        <w:t>2. Que dichos fondos han sido adquiridos por medios licitos y no provienen directa ni indirectamente de actividades ilicitas.</w:t>
+        <w:t>2. Que los fondos con los cuales pagaré mensualmente las rentas de arrendamiento y obligaciones económicas, los he adquirido por medios lícitos, producto de ingresos que no provienen, directa ni indirectamente, de actividades ilícitas que constituyan alguno de los delitos contemplados en la Ley Nº 19.913, que crea la Unidad de Análisis Financiero, que previenen la comisión de delitos de lavado y blanqueo de activos y financiamiento al terrorismo, o de la ley que en el futuro la sustituya o reemplace.</w:t>
       </w:r>
     </w:p>
     <w:p>
@@ -4690,7 +4969,7 @@
         <w:spacing w:line="276" w:lineRule="auto" w:after="120"/>
       </w:pPr>
       <w:r>
-        <w:t>3. Que ha declarado o declarara los impuestos correspondientes respecto de dichos fondos.</w:t>
+        <w:t>3. Asimismo, declaro que he pagado o declarado o que pagaré y declararé los impuestos correspondientes respecto de los fondos con que pagaré las rentas.</w:t>
       </w:r>
     </w:p>
     <w:p>
@@ -4698,7 +4977,7 @@
         <w:spacing w:line="276" w:lineRule="auto" w:after="120"/>
       </w:pPr>
       <w:r>
-        <w:t>4. Que asume total responsabilidad por la veracidad de la informacion entregada, eximiendo a [[ARRENDADORA.RAZON_SOCIAL]] de responsabilidad derivada de informacion erronea, falsa o inexacta.</w:t>
+        <w:t>4. Mediante la firma de este documento, declaro asumir completa responsabilidad por la veracidad de la información entregada y eximo a [[ARRENDADORA.RAZON_SOCIAL]] de toda responsabilidad que se derive de información errónea, falsa o inexacta que hubiere proporcionado en este documento.</w:t>
       </w:r>
     </w:p>
     <w:sectPr>

</xml_diff>

<commit_message>
contracts: clean duplicate files and improve wizard accordion UX
</commit_message>
<xml_diff>
--- a/config/contracts/templates/contrato_arrendamiento_template_v1.docx
+++ b/config/contracts/templates/contrato_arrendamiento_template_v1.docx
@@ -70,7 +70,7 @@
         <w:spacing w:line="276" w:lineRule="auto" w:after="120"/>
       </w:pPr>
       <w:r>
-        <w:t>En [[CONTRATO.CIUDAD_FIRMA]], Chile, a [[CONTRATO.FECHA_FIRMA]], entre [[ARRENDADORA.RAZON_SOCIAL]], rol único tributario número [[ARRENDADORA.RUT]], representada, según se acreditara, por [[ARRENDADORA.REPRESENTANTE.NOMBRE]], [[ARRENDADORA.REPRESENTANTE.NACIONALIDAD]], [[ARRENDADORA.REPRESENTANTE.ESTADO_CIVIL]], [[ARRENDADORA.REPRESENTANTE.PROFESION]], cédula de identidad número [[ARRENDADORA.REPRESENTANTE.RUT]], por una parte, en adelante tambien la "Arrendadora" o "[[ARRENDADORA.RAZON_SOCIAL]]", sociedad que actua en representacion de [[PROPIETARIO.NOMBRE]], Rol Unico Tributario número [[PROPIETARIO.RUT]], todos domiciliados para estos efectos en [[ARRENDADORA.DOMICILIO]]; y por la otra, en adelante indistintamente la parte arrendataria, [[ARRENDATARIO.NOMBRE]], [[ARRENDATARIO.NACIONALIDAD]], [[ARRENDATARIO.ESTADO_CIVIL]], cédula de identidad número [[ARRENDATARIO.RUT]], domiciliado en [[ARRENDATARIO.DOMICILIO]], todos mayores de edad, quienes exponen que han acordado celebrar el siguiente contrato de arrendamiento.</w:t>
+        <w:t>En [[CONTRATO.CIUDAD_FIRMA]], Chile, a [[CONTRATO.FECHA_FIRMA]], entre [[ARRENDADORA.RAZON_SOCIAL]], rol único tributario número [[ARRENDADORA.RUT]], representada, según se acreditara, por [[ARRENDADORA.REPRESENTANTE.TRATAMIENTO]] [[ARRENDADORA.REPRESENTANTE.NOMBRE]], [[ARRENDADORA.REPRESENTANTE.NACIONALIDAD]], [[ARRENDADORA.REPRESENTANTE.ESTADO_CIVIL]], [[ARRENDADORA.REPRESENTANTE.PROFESION]], cédula de identidad número [[ARRENDADORA.REPRESENTANTE.RUT]], por una parte, en adelante tambien la "Arrendadora" o "[[ARRENDADORA.RAZON_SOCIAL]]", sociedad que actua en representacion de [[PROPIETARIO.NOMBRE]], Rol Unico Tributario número [[PROPIETARIO.RUT]], todos domiciliados para estos efectos en [[ARRENDADORA.DOMICILIO]]; y por la otra, en adelante indistintamente la parte [[ARRENDATARIO.ROL]], [[ARRENDATARIO.TRATAMIENTO]] [[ARRENDATARIO.NOMBRE]], [[ARRENDATARIO.NACIONALIDAD]], [[ARRENDATARIO.ESTADO_CIVIL]], cédula de identidad número [[ARRENDATARIO.RUT]], [[ARRENDATARIO.DOMICILIADO]] en [[ARRENDATARIO.DOMICILIO]], todos mayores de edad, quienes exponen que han acordado celebrar el siguiente contrato de arrendamiento.</w:t>
       </w:r>
     </w:p>
     <w:p>
@@ -133,7 +133,7 @@
         <w:spacing w:line="276" w:lineRule="auto" w:after="120"/>
       </w:pPr>
       <w:r>
-        <w:t>La arrendataria se obliga a destinar la referida propiedad exclusivamente como casa habitacion para ella y su familia, acordando expresamente las partes que esta obligacion es un elemento esencial para la celebracion del presente contrato. Forman parte integrante del presente contrato el acta de entrega y el inventario que las partes suscriben en este mismo acto.</w:t>
+        <w:t>La parte [[ARRENDATARIO.ROL]] se obliga a destinar la referida propiedad exclusivamente como casa habitacion para [[ARRENDATARIO.PRONOMBRE_OBJETO]] y su familia, acordando expresamente las partes que esta obligacion es un elemento esencial para la celebracion del presente contrato. Forman parte integrante del presente contrato el acta de entrega y el inventario que las partes suscriben en este mismo acto.</w:t>
       </w:r>
     </w:p>
     <w:p>
@@ -4096,7 +4096,7 @@
         <w:spacing w:line="276" w:lineRule="auto" w:after="120"/>
       </w:pPr>
       <w:r>
-        <w:t>Presente a este acto [[AVAL.NOMBRE]], [[AVAL.NACIONALIDAD]], [[AVAL.ESTADO_CIVIL]], [[AVAL.PROFESION]], cédula de identidad número [[AVAL.RUT]], domiciliado en [[AVAL.DOMICILIO]], quien se constituye en aval y codeudor solidario de la Arrendataria respecto de todas y cada una de las obligaciones emanadas del presente contrato, incluyendo sus modificaciones de renta, plazo y demas estipulaciones.</w:t>
+        <w:t>Presente a este acto [[AVAL.TRATAMIENTO]] [[AVAL.NOMBRE]], [[AVAL.NACIONALIDAD]], [[AVAL.ESTADO_CIVIL]], [[AVAL.PROFESION]], cédula de identidad número [[AVAL.RUT]], [[AVAL.DOMICILIADO]] en [[AVAL.DOMICILIO]], quien se constituye en aval y codeudor solidario de la parte [[ARRENDATARIO.ROL]] respecto de todas y cada una de las obligaciones emanadas del presente contrato, incluyendo sus modificaciones de renta, plazo y demas estipulaciones.</w:t>
       </w:r>
     </w:p>
     <w:p>
@@ -4940,7 +4940,7 @@
         <w:spacing w:line="276" w:lineRule="auto" w:after="120"/>
       </w:pPr>
       <w:r>
-        <w:t>En Santiago de Chile, a [[CONTRATO.FECHA_FIRMA]], Doña [[ARRENDATARIO.NOMBRE]], [[ARRENDATARIO.NACIONALIDAD]], [[ARRENDATARIO.ESTADO_CIVIL]], cédula de identidad número [[ARRENDATARIO.RUT]], domiciliado en [[ARRENDATARIO.DOMICILIO]], [[INMUEBLE.UNIDAD_LABEL]], [[INMUEBLE.COMUNA]], certifico y declaro lo siguiente:</w:t>
+        <w:t>En Santiago de Chile, a [[CONTRATO.FECHA_FIRMA]], [[ARRENDATARIO.TRATAMIENTO]] [[ARRENDATARIO.NOMBRE]], [[ARRENDATARIO.NACIONALIDAD]], [[ARRENDATARIO.ESTADO_CIVIL]], cédula de identidad número [[ARRENDATARIO.RUT]], [[ARRENDATARIO.DOMICILIADO]] en [[ARRENDATARIO.DOMICILIO]], [[INMUEBLE.UNIDAD_LABEL]], [[INMUEBLE.COMUNA]], certifico y declaro lo siguiente:</w:t>
       </w:r>
     </w:p>
     <w:p>

</xml_diff>

<commit_message>
contracts: add owner-sublease contract mode and wizard support
</commit_message>
<xml_diff>
--- a/config/contracts/templates/contrato_arrendamiento_template_v1.docx
+++ b/config/contracts/templates/contrato_arrendamiento_template_v1.docx
@@ -134,6 +134,87 @@
       </w:pPr>
       <w:r>
         <w:t>La parte [[ARRENDATARIO.ROL]] se obliga a destinar la referida propiedad exclusivamente como casa habitacion para [[ARRENDATARIO.PRONOMBRE_OBJETO]] y su familia, acordando expresamente las partes que esta obligacion es un elemento esencial para la celebracion del presente contrato. Forman parte integrante del presente contrato el acta de entrega y el inventario que las partes suscriben en este mismo acto.</w:t>
+      </w:r>
+    </w:p>
+    <w:p>
+      <w:pPr>
+        <w:spacing w:after="160"/>
+      </w:pPr>
+    </w:p>
+    <w:p>
+      <w:pPr>
+        <w:spacing w:line="276" w:lineRule="auto" w:after="120" w:before="240"/>
+      </w:pPr>
+      <w:r>
+        <w:rPr>
+          <w:b/>
+          <w:sz w:val="24"/>
+        </w:rPr>
+        <w:t>SEGUNDO BIS: SUBARRIENDO Y CESION DE USO</w:t>
+      </w:r>
+    </w:p>
+    <w:p>
+      <w:pPr>
+        <w:spacing w:line="276" w:lineRule="auto" w:after="120"/>
+      </w:pPr>
+      <w:r>
+        <w:t>Tipo de contrato: [[CONTRATO.TIPO]].</w:t>
+      </w:r>
+    </w:p>
+    <w:p>
+      <w:pPr>
+        <w:spacing w:line="276" w:lineRule="auto" w:after="120"/>
+      </w:pPr>
+      <w:r>
+        <w:t>Subarriendo: [[SUBARRIENDO.PERMITIDO_LABEL]].</w:t>
+      </w:r>
+    </w:p>
+    <w:p>
+      <w:pPr>
+        <w:spacing w:line="276" w:lineRule="auto" w:after="120"/>
+      </w:pPr>
+      <w:r>
+        <w:t>[[SUBARRIENDO.AUTORIZACION_TEXTO]]</w:t>
+      </w:r>
+    </w:p>
+    <w:p>
+      <w:pPr>
+        <w:spacing w:line="276" w:lineRule="auto" w:after="120"/>
+      </w:pPr>
+      <w:r>
+        <w:t>Notificacion al propietario/arrendadora: [[SUBARRIENDO.NOTIFICACION_DIAS_HABILES]] dias habiles de anticipacion.</w:t>
+      </w:r>
+    </w:p>
+    <w:p>
+      <w:pPr>
+        <w:spacing w:line="276" w:lineRule="auto" w:after="120"/>
+      </w:pPr>
+      <w:r>
+        <w:t>Permite subarrendatarios multiples: [[SUBARRIENDO.PERMITE_MULTIPLES_LABEL]].</w:t>
+      </w:r>
+    </w:p>
+    <w:p>
+      <w:pPr>
+        <w:spacing w:line="276" w:lineRule="auto" w:after="120"/>
+      </w:pPr>
+      <w:r>
+        <w:t>Permite periodo de vacancia entre subarrendatarios: [[SUBARRIENDO.PERIODO_VACANCIA_LABEL]].</w:t>
+      </w:r>
+    </w:p>
+    <w:p>
+      <w:pPr>
+        <w:spacing w:line="276" w:lineRule="auto" w:after="120"/>
+      </w:pPr>
+      <w:r>
+        <w:t>Base legal de referencia: [[SUBARRIENDO.REFERENCIA_LEGAL]].</w:t>
+      </w:r>
+    </w:p>
+    <w:p>
+      <w:pPr>
+        <w:spacing w:line="276" w:lineRule="auto" w:after="120"/>
+      </w:pPr>
+      <w:r>
+        <w:t>[[SUBARRIENDO.RESPONSABILIDAD_PRINCIPAL]]</w:t>
       </w:r>
     </w:p>
     <w:p>

</xml_diff>